<commit_message>
Primeira parte da documentação final
Foi alterado
1- apresentação do contexto
2 - Escopo do sistema
2.1 - Nome do projeto e possíveis nomes
2.2 - Objetivo do projeto
2.3 - Limites do Software
2.4 - Técnicas de levantamento de requisitos
2.5 - Materiais de referencias

feito até essa parte
</commit_message>
<xml_diff>
--- a/Documentacao/Requisistos/Requisitos Funcionais.docx
+++ b/Documentacao/Requisistos/Requisitos Funcionais.docx
@@ -2,465 +2,303 @@
 <file path=word/document.xml><?xml version="1.0" encoding="utf-8"?>
 <w:document xmlns:wpc="http://schemas.microsoft.com/office/word/2010/wordprocessingCanvas" xmlns:cx="http://schemas.microsoft.com/office/drawing/2014/chartex" xmlns:cx1="http://schemas.microsoft.com/office/drawing/2015/9/8/chartex" xmlns:cx2="http://schemas.microsoft.com/office/drawing/2015/10/21/chartex" xmlns:cx3="http://schemas.microsoft.com/office/drawing/2016/5/9/chartex" xmlns:cx4="http://schemas.microsoft.com/office/drawing/2016/5/10/chartex" xmlns:cx5="http://schemas.microsoft.com/office/drawing/2016/5/11/chartex" xmlns:cx6="http://schemas.microsoft.com/office/drawing/2016/5/12/chartex" xmlns:cx7="http://schemas.microsoft.com/office/drawing/2016/5/13/chartex" xmlns:cx8="http://schemas.microsoft.com/office/drawing/2016/5/14/chartex" xmlns:mc="http://schemas.openxmlformats.org/markup-compatibility/2006" xmlns:aink="http://schemas.microsoft.com/office/drawing/2016/ink" xmlns:am3d="http://schemas.microsoft.com/office/drawing/2017/model3d" xmlns:o="urn:schemas-microsoft-com:office:office" xmlns:oel="http://schemas.microsoft.com/office/2019/extlst" xmlns:r="http://schemas.openxmlformats.org/officeDocument/2006/relationships" xmlns:m="http://schemas.openxmlformats.org/officeDocument/2006/math" xmlns:v="urn:schemas-microsoft-com:vml" xmlns:wp14="http://schemas.microsoft.com/office/word/2010/wordprocessingDrawing" xmlns:wp="http://schemas.openxmlformats.org/drawingml/2006/wordprocessingDrawing" xmlns:w10="urn:schemas-microsoft-com:office:word" xmlns:w="http://schemas.openxmlformats.org/wordprocessingml/2006/main" xmlns:w14="http://schemas.microsoft.com/office/word/2010/wordml" xmlns:w15="http://schemas.microsoft.com/office/word/2012/wordml" xmlns:w16cex="http://schemas.microsoft.com/office/word/2018/wordml/cex" xmlns:w16cid="http://schemas.microsoft.com/office/word/2016/wordml/cid" xmlns:w16="http://schemas.microsoft.com/office/word/2018/wordml" xmlns:w16du="http://schemas.microsoft.com/office/word/2023/wordml/word16du" xmlns:w16sdtdh="http://schemas.microsoft.com/office/word/2020/wordml/sdtdatahash" xmlns:w16se="http://schemas.microsoft.com/office/word/2015/wordml/symex" xmlns:wpg="http://schemas.microsoft.com/office/word/2010/wordprocessingGroup" xmlns:wpi="http://schemas.microsoft.com/office/word/2010/wordprocessingInk" xmlns:wne="http://schemas.microsoft.com/office/word/2006/wordml" xmlns:wps="http://schemas.microsoft.com/office/word/2010/wordprocessingShape" mc:Ignorable="w14 w15 w16se w16cid w16 w16cex w16sdtdh w16du wp14">
   <w:body>
-    <w:tbl>
-      <w:tblPr>
-        <w:tblStyle w:val="Tabelacomgrade"/>
-        <w:tblpPr w:leftFromText="141" w:rightFromText="141" w:horzAnchor="margin" w:tblpY="-680"/>
-        <w:tblW w:w="9081" w:type="dxa"/>
-        <w:tblLook w:val="04A0" w:firstRow="1" w:lastRow="0" w:firstColumn="1" w:lastColumn="0" w:noHBand="0" w:noVBand="1"/>
-      </w:tblPr>
-      <w:tblGrid>
-        <w:gridCol w:w="1982"/>
-        <w:gridCol w:w="7099"/>
-      </w:tblGrid>
-      <w:tr>
-        <w:trPr>
-          <w:trHeight w:val="75"/>
-        </w:trPr>
-        <w:tc>
-          <w:tcPr>
-            <w:tcW w:w="1982" w:type="dxa"/>
-          </w:tcPr>
-          <w:p>
-            <w:pPr>
-              <w:spacing w:line="360" w:lineRule="auto"/>
-              <w:contextualSpacing/>
-              <w:jc w:val="both"/>
-              <w:rPr>
-                <w:rFonts w:ascii="Times New Roman" w:hAnsi="Times New Roman" w:cs="Times New Roman"/>
-                <w:b/>
-                <w:bCs/>
-                <w:sz w:val="24"/>
-                <w:szCs w:val="24"/>
-              </w:rPr>
-            </w:pPr>
-            <w:r>
-              <w:rPr>
-                <w:rFonts w:ascii="Times New Roman" w:hAnsi="Times New Roman" w:cs="Times New Roman"/>
-                <w:b/>
-                <w:bCs/>
-                <w:sz w:val="24"/>
-                <w:szCs w:val="24"/>
-              </w:rPr>
-              <w:t>Requisito</w:t>
-            </w:r>
-          </w:p>
-        </w:tc>
-        <w:tc>
-          <w:tcPr>
-            <w:tcW w:w="7099" w:type="dxa"/>
-          </w:tcPr>
-          <w:p>
-            <w:pPr>
-              <w:spacing w:line="360" w:lineRule="auto"/>
-              <w:contextualSpacing/>
-              <w:jc w:val="both"/>
-              <w:rPr>
-                <w:rFonts w:ascii="Times New Roman" w:hAnsi="Times New Roman" w:cs="Times New Roman"/>
-                <w:sz w:val="24"/>
-                <w:szCs w:val="24"/>
-              </w:rPr>
-            </w:pPr>
-            <w:r>
-              <w:rPr>
-                <w:rFonts w:ascii="Times New Roman" w:hAnsi="Times New Roman" w:cs="Times New Roman"/>
-                <w:sz w:val="24"/>
-                <w:szCs w:val="24"/>
-              </w:rPr>
-              <w:t>Cadastro de usuário</w:t>
-            </w:r>
-          </w:p>
-        </w:tc>
-      </w:tr>
-      <w:tr>
-        <w:trPr>
-          <w:trHeight w:val="78"/>
-        </w:trPr>
-        <w:tc>
-          <w:tcPr>
-            <w:tcW w:w="1982" w:type="dxa"/>
-          </w:tcPr>
-          <w:p>
-            <w:pPr>
-              <w:spacing w:line="360" w:lineRule="auto"/>
-              <w:contextualSpacing/>
-              <w:jc w:val="both"/>
-              <w:rPr>
-                <w:rFonts w:ascii="Times New Roman" w:hAnsi="Times New Roman" w:cs="Times New Roman"/>
-                <w:b/>
-                <w:bCs/>
-                <w:sz w:val="24"/>
-                <w:szCs w:val="24"/>
-              </w:rPr>
-            </w:pPr>
-            <w:r>
-              <w:rPr>
-                <w:rFonts w:ascii="Times New Roman" w:hAnsi="Times New Roman" w:cs="Times New Roman"/>
-                <w:b/>
-                <w:bCs/>
-                <w:sz w:val="24"/>
-                <w:szCs w:val="24"/>
-              </w:rPr>
-              <w:t>Identificador</w:t>
-            </w:r>
-          </w:p>
-        </w:tc>
-        <w:tc>
-          <w:tcPr>
-            <w:tcW w:w="7099" w:type="dxa"/>
-          </w:tcPr>
-          <w:p>
-            <w:pPr>
-              <w:spacing w:line="360" w:lineRule="auto"/>
-              <w:contextualSpacing/>
-              <w:jc w:val="both"/>
-              <w:rPr>
-                <w:rFonts w:ascii="Times New Roman" w:hAnsi="Times New Roman" w:cs="Times New Roman"/>
-                <w:sz w:val="24"/>
-                <w:szCs w:val="24"/>
-              </w:rPr>
-            </w:pPr>
-            <w:r>
-              <w:rPr>
-                <w:rFonts w:ascii="Times New Roman" w:hAnsi="Times New Roman" w:cs="Times New Roman"/>
-                <w:sz w:val="24"/>
-                <w:szCs w:val="24"/>
-              </w:rPr>
-              <w:t>REQF01</w:t>
-            </w:r>
-          </w:p>
-        </w:tc>
-      </w:tr>
-      <w:tr>
-        <w:trPr>
-          <w:trHeight w:val="55"/>
-        </w:trPr>
-        <w:tc>
-          <w:tcPr>
-            <w:tcW w:w="1982" w:type="dxa"/>
-          </w:tcPr>
-          <w:p>
-            <w:pPr>
-              <w:spacing w:line="360" w:lineRule="auto"/>
-              <w:jc w:val="both"/>
-              <w:rPr>
-                <w:rFonts w:ascii="Times New Roman" w:hAnsi="Times New Roman" w:cs="Times New Roman"/>
-                <w:b/>
-                <w:bCs/>
-                <w:sz w:val="24"/>
-                <w:szCs w:val="24"/>
-              </w:rPr>
-            </w:pPr>
-            <w:r>
-              <w:rPr>
-                <w:rFonts w:ascii="Times New Roman" w:hAnsi="Times New Roman" w:cs="Times New Roman"/>
-                <w:b/>
-                <w:bCs/>
-                <w:sz w:val="24"/>
-                <w:szCs w:val="24"/>
-              </w:rPr>
-              <w:t>Descrição</w:t>
-            </w:r>
-          </w:p>
-        </w:tc>
-        <w:tc>
-          <w:tcPr>
-            <w:tcW w:w="7099" w:type="dxa"/>
-          </w:tcPr>
-          <w:p>
-            <w:pPr>
-              <w:spacing w:line="360" w:lineRule="auto"/>
-              <w:jc w:val="both"/>
-              <w:rPr>
-                <w:rFonts w:ascii="Times New Roman" w:hAnsi="Times New Roman" w:cs="Times New Roman"/>
-                <w:sz w:val="24"/>
-                <w:szCs w:val="24"/>
-              </w:rPr>
-            </w:pPr>
-            <w:r>
-              <w:rPr>
-                <w:rFonts w:ascii="Times New Roman" w:hAnsi="Times New Roman" w:cs="Times New Roman"/>
-                <w:sz w:val="24"/>
-                <w:szCs w:val="24"/>
-              </w:rPr>
-              <w:t xml:space="preserve">O sistema deve permitir que novos usuários se cadastrem fornecendo informações pessoais básicas, como nome, e-mail, senha, </w:t>
-            </w:r>
-            <w:r>
-              <w:rPr>
-                <w:rFonts w:ascii="Times New Roman" w:hAnsi="Times New Roman" w:cs="Times New Roman"/>
-                <w:sz w:val="24"/>
-                <w:szCs w:val="24"/>
-              </w:rPr>
-              <w:t>telefone,</w:t>
-            </w:r>
-          </w:p>
-          <w:p>
-            <w:pPr>
-              <w:spacing w:line="360" w:lineRule="auto"/>
-              <w:jc w:val="both"/>
-              <w:rPr>
-                <w:rFonts w:ascii="Times New Roman" w:hAnsi="Times New Roman" w:cs="Times New Roman"/>
-                <w:sz w:val="24"/>
-                <w:szCs w:val="24"/>
-              </w:rPr>
-            </w:pPr>
-            <w:r>
-              <w:rPr>
-                <w:rFonts w:ascii="Times New Roman" w:hAnsi="Times New Roman" w:cs="Times New Roman"/>
-                <w:sz w:val="24"/>
-                <w:szCs w:val="24"/>
-              </w:rPr>
-              <w:t>@ do usuário,</w:t>
-            </w:r>
-            <w:r>
-              <w:rPr>
-                <w:rFonts w:ascii="Times New Roman" w:hAnsi="Times New Roman" w:cs="Times New Roman"/>
-                <w:sz w:val="24"/>
-                <w:szCs w:val="24"/>
-              </w:rPr>
-              <w:t xml:space="preserve"> cidade</w:t>
-            </w:r>
-            <w:r>
-              <w:rPr>
-                <w:rFonts w:ascii="Times New Roman" w:hAnsi="Times New Roman" w:cs="Times New Roman"/>
-                <w:sz w:val="24"/>
-                <w:szCs w:val="24"/>
-              </w:rPr>
-              <w:t>. Assim como poderá se cadastrar via autenticação do Google.</w:t>
-            </w:r>
-          </w:p>
-        </w:tc>
-      </w:tr>
-      <w:tr>
-        <w:trPr>
-          <w:trHeight w:val="78"/>
-        </w:trPr>
-        <w:tc>
-          <w:tcPr>
-            <w:tcW w:w="1982" w:type="dxa"/>
-          </w:tcPr>
-          <w:p>
-            <w:pPr>
-              <w:spacing w:line="360" w:lineRule="auto"/>
-              <w:contextualSpacing/>
-              <w:jc w:val="both"/>
-              <w:rPr>
-                <w:rFonts w:ascii="Times New Roman" w:hAnsi="Times New Roman" w:cs="Times New Roman"/>
-                <w:b/>
-                <w:sz w:val="24"/>
-                <w:szCs w:val="24"/>
-              </w:rPr>
-            </w:pPr>
-            <w:r>
-              <w:rPr>
-                <w:rFonts w:ascii="Times New Roman" w:hAnsi="Times New Roman" w:cs="Times New Roman"/>
-                <w:b/>
-                <w:sz w:val="24"/>
-                <w:szCs w:val="24"/>
-              </w:rPr>
-              <w:t>Prioridade</w:t>
-            </w:r>
-          </w:p>
-        </w:tc>
-        <w:tc>
-          <w:tcPr>
-            <w:tcW w:w="7099" w:type="dxa"/>
-          </w:tcPr>
-          <w:p>
-            <w:pPr>
-              <w:spacing w:line="360" w:lineRule="auto"/>
-              <w:contextualSpacing/>
-              <w:jc w:val="both"/>
-              <w:rPr>
-                <w:rFonts w:ascii="Times New Roman" w:hAnsi="Times New Roman" w:cs="Times New Roman"/>
-                <w:sz w:val="24"/>
-                <w:szCs w:val="24"/>
-              </w:rPr>
-            </w:pPr>
-            <w:r>
-              <w:rPr>
-                <w:rFonts w:ascii="Times New Roman" w:hAnsi="Times New Roman" w:cs="Times New Roman"/>
-                <w:sz w:val="24"/>
-                <w:szCs w:val="24"/>
-              </w:rPr>
-              <w:t>Essencial</w:t>
-            </w:r>
-          </w:p>
-        </w:tc>
-      </w:tr>
-      <w:tr>
-        <w:trPr>
-          <w:trHeight w:val="75"/>
-        </w:trPr>
-        <w:tc>
-          <w:tcPr>
-            <w:tcW w:w="1982" w:type="dxa"/>
-          </w:tcPr>
-          <w:p>
-            <w:pPr>
-              <w:spacing w:line="360" w:lineRule="auto"/>
-              <w:contextualSpacing/>
-              <w:jc w:val="both"/>
-              <w:rPr>
-                <w:rFonts w:ascii="Times New Roman" w:hAnsi="Times New Roman" w:cs="Times New Roman"/>
-                <w:b/>
-                <w:sz w:val="24"/>
-                <w:szCs w:val="24"/>
-              </w:rPr>
-            </w:pPr>
-            <w:r>
-              <w:rPr>
-                <w:rFonts w:ascii="Times New Roman" w:hAnsi="Times New Roman" w:cs="Times New Roman"/>
-                <w:b/>
-                <w:sz w:val="24"/>
-                <w:szCs w:val="24"/>
-              </w:rPr>
-              <w:t>Dependência</w:t>
-            </w:r>
-          </w:p>
-        </w:tc>
-        <w:tc>
-          <w:tcPr>
-            <w:tcW w:w="7099" w:type="dxa"/>
-          </w:tcPr>
-          <w:p>
-            <w:pPr>
-              <w:spacing w:line="360" w:lineRule="auto"/>
-              <w:contextualSpacing/>
-              <w:jc w:val="both"/>
-              <w:rPr>
-                <w:rFonts w:ascii="Times New Roman" w:hAnsi="Times New Roman" w:cs="Times New Roman"/>
-                <w:sz w:val="24"/>
-                <w:szCs w:val="24"/>
-              </w:rPr>
-            </w:pPr>
-            <w:r>
-              <w:rPr>
-                <w:rFonts w:ascii="Times New Roman" w:hAnsi="Times New Roman" w:cs="Times New Roman"/>
-                <w:sz w:val="24"/>
-                <w:szCs w:val="24"/>
-              </w:rPr>
-              <w:t>Não há dependências relacionadas</w:t>
-            </w:r>
-          </w:p>
-        </w:tc>
-      </w:tr>
-      <w:tr>
-        <w:trPr>
-          <w:trHeight w:val="311"/>
-        </w:trPr>
-        <w:tc>
-          <w:tcPr>
-            <w:tcW w:w="1982" w:type="dxa"/>
-          </w:tcPr>
-          <w:p>
-            <w:pPr>
-              <w:spacing w:line="360" w:lineRule="auto"/>
-              <w:contextualSpacing/>
-              <w:jc w:val="both"/>
-              <w:rPr>
-                <w:rFonts w:ascii="Times New Roman" w:hAnsi="Times New Roman" w:cs="Times New Roman"/>
-                <w:b/>
-                <w:sz w:val="24"/>
-                <w:szCs w:val="24"/>
-              </w:rPr>
-            </w:pPr>
-            <w:r>
-              <w:rPr>
-                <w:rFonts w:ascii="Times New Roman" w:hAnsi="Times New Roman" w:cs="Times New Roman"/>
-                <w:b/>
-                <w:sz w:val="24"/>
-                <w:szCs w:val="24"/>
-              </w:rPr>
-              <w:t>Restrições</w:t>
-            </w:r>
-          </w:p>
-        </w:tc>
-        <w:tc>
-          <w:tcPr>
-            <w:tcW w:w="7099" w:type="dxa"/>
-          </w:tcPr>
-          <w:p>
-            <w:pPr>
-              <w:tabs>
-                <w:tab w:val="left" w:pos="2003"/>
-              </w:tabs>
-              <w:rPr>
-                <w:rFonts w:ascii="Times New Roman" w:hAnsi="Times New Roman" w:cs="Times New Roman"/>
-                <w:sz w:val="24"/>
-                <w:szCs w:val="24"/>
-              </w:rPr>
-            </w:pPr>
-            <w:r>
-              <w:rPr>
-                <w:rFonts w:ascii="Times New Roman" w:hAnsi="Times New Roman" w:cs="Times New Roman"/>
-                <w:sz w:val="24"/>
-                <w:szCs w:val="24"/>
-              </w:rPr>
-              <w:t>Não há restrições</w:t>
-            </w:r>
-          </w:p>
-        </w:tc>
-      </w:tr>
-      <w:tr>
-        <w:trPr>
-          <w:trHeight w:val="60"/>
-        </w:trPr>
-        <w:tc>
-          <w:tcPr>
-            <w:tcW w:w="1982" w:type="dxa"/>
-          </w:tcPr>
-          <w:p>
-            <w:pPr>
-              <w:spacing w:line="360" w:lineRule="auto"/>
-              <w:contextualSpacing/>
-              <w:jc w:val="both"/>
-              <w:rPr>
-                <w:rFonts w:ascii="Times New Roman" w:hAnsi="Times New Roman" w:cs="Times New Roman"/>
-                <w:b/>
-                <w:sz w:val="24"/>
-                <w:szCs w:val="24"/>
-              </w:rPr>
-            </w:pPr>
-            <w:r>
-              <w:rPr>
-                <w:rFonts w:ascii="Times New Roman" w:hAnsi="Times New Roman" w:cs="Times New Roman"/>
-                <w:b/>
-                <w:bCs/>
-                <w:sz w:val="24"/>
-                <w:szCs w:val="24"/>
-              </w:rPr>
-              <w:t>Ator (es)</w:t>
-            </w:r>
-          </w:p>
-        </w:tc>
-        <w:tc>
-          <w:tcPr>
-            <w:tcW w:w="7099" w:type="dxa"/>
-          </w:tcPr>
-          <w:p>
-            <w:pPr>
-              <w:spacing w:line="360" w:lineRule="auto"/>
-              <w:contextualSpacing/>
-              <w:jc w:val="both"/>
-              <w:rPr>
-                <w:rFonts w:ascii="Times New Roman" w:hAnsi="Times New Roman" w:cs="Times New Roman"/>
-                <w:sz w:val="24"/>
-                <w:szCs w:val="24"/>
-              </w:rPr>
-            </w:pPr>
-            <w:r>
-              <w:rPr>
-                <w:rFonts w:ascii="Times New Roman" w:hAnsi="Times New Roman" w:cs="Times New Roman"/>
-                <w:sz w:val="24"/>
-                <w:szCs w:val="24"/>
-              </w:rPr>
-              <w:t>Usuário</w:t>
-            </w:r>
-          </w:p>
-        </w:tc>
-      </w:tr>
-    </w:tbl>
+    <w:p>
+      <w:pPr>
+        <w:spacing w:line="360" w:lineRule="auto"/>
+        <w:contextualSpacing/>
+        <w:jc w:val="both"/>
+        <w:rPr>
+          <w:rFonts w:ascii="Times New Roman" w:hAnsi="Times New Roman" w:cs="Times New Roman"/>
+          <w:sz w:val="24"/>
+          <w:szCs w:val="24"/>
+        </w:rPr>
+      </w:pPr>
+    </w:p>
+    <w:p>
+      <w:pPr>
+        <w:spacing w:line="360" w:lineRule="auto"/>
+        <w:contextualSpacing/>
+        <w:jc w:val="both"/>
+        <w:rPr>
+          <w:rFonts w:ascii="Times New Roman" w:hAnsi="Times New Roman" w:cs="Times New Roman"/>
+          <w:sz w:val="32"/>
+          <w:szCs w:val="32"/>
+        </w:rPr>
+      </w:pPr>
+      <w:r>
+        <w:rPr>
+          <w:rFonts w:ascii="Times New Roman" w:hAnsi="Times New Roman" w:cs="Times New Roman"/>
+          <w:b/>
+          <w:bCs/>
+          <w:sz w:val="40"/>
+          <w:szCs w:val="40"/>
+          <w:u w:val="single"/>
+        </w:rPr>
+        <w:t>Essencial</w:t>
+      </w:r>
+      <w:r>
+        <w:rPr>
+          <w:rFonts w:ascii="Times New Roman" w:hAnsi="Times New Roman" w:cs="Times New Roman"/>
+          <w:sz w:val="32"/>
+          <w:szCs w:val="32"/>
+        </w:rPr>
+        <w:t xml:space="preserve"> é o requisito no qual o sistema não entra em funcionamento, requisitos essenciais são requisitos imprescindíveis, que tem quer ser implementado.</w:t>
+      </w:r>
+    </w:p>
+    <w:p>
+      <w:pPr>
+        <w:spacing w:line="360" w:lineRule="auto"/>
+        <w:contextualSpacing/>
+        <w:jc w:val="both"/>
+        <w:rPr>
+          <w:rFonts w:ascii="Times New Roman" w:hAnsi="Times New Roman" w:cs="Times New Roman"/>
+          <w:sz w:val="32"/>
+          <w:szCs w:val="32"/>
+        </w:rPr>
+      </w:pPr>
+    </w:p>
+    <w:p>
+      <w:pPr>
+        <w:spacing w:line="360" w:lineRule="auto"/>
+        <w:contextualSpacing/>
+        <w:jc w:val="both"/>
+        <w:rPr>
+          <w:rFonts w:ascii="Times New Roman" w:hAnsi="Times New Roman" w:cs="Times New Roman"/>
+          <w:sz w:val="32"/>
+          <w:szCs w:val="32"/>
+        </w:rPr>
+      </w:pPr>
+      <w:r>
+        <w:rPr>
+          <w:rFonts w:ascii="Times New Roman" w:hAnsi="Times New Roman" w:cs="Times New Roman"/>
+          <w:b/>
+          <w:bCs/>
+          <w:sz w:val="40"/>
+          <w:szCs w:val="40"/>
+          <w:u w:val="single"/>
+        </w:rPr>
+        <w:t>Importante</w:t>
+      </w:r>
+      <w:r>
+        <w:rPr>
+          <w:rFonts w:ascii="Times New Roman" w:hAnsi="Times New Roman" w:cs="Times New Roman"/>
+          <w:sz w:val="32"/>
+          <w:szCs w:val="32"/>
+        </w:rPr>
+        <w:t xml:space="preserve"> é o requisito no qual o sistema entra em funcionamento, mas de forma não totalmente satisfatória, requisitos importantes devem ser implementados, mas se não forem. O sistema poderá ser implementado e usado da mesma forma.</w:t>
+      </w:r>
+    </w:p>
+    <w:p>
+      <w:pPr>
+        <w:spacing w:line="360" w:lineRule="auto"/>
+        <w:contextualSpacing/>
+        <w:jc w:val="both"/>
+        <w:rPr>
+          <w:rFonts w:ascii="Times New Roman" w:hAnsi="Times New Roman" w:cs="Times New Roman"/>
+          <w:sz w:val="32"/>
+          <w:szCs w:val="32"/>
+        </w:rPr>
+      </w:pPr>
+    </w:p>
+    <w:p>
+      <w:pPr>
+        <w:spacing w:line="360" w:lineRule="auto"/>
+        <w:contextualSpacing/>
+        <w:jc w:val="both"/>
+        <w:rPr>
+          <w:rFonts w:ascii="Times New Roman" w:hAnsi="Times New Roman" w:cs="Times New Roman"/>
+          <w:sz w:val="32"/>
+          <w:szCs w:val="32"/>
+        </w:rPr>
+      </w:pPr>
+      <w:r>
+        <w:rPr>
+          <w:rFonts w:ascii="Times New Roman" w:hAnsi="Times New Roman" w:cs="Times New Roman"/>
+          <w:b/>
+          <w:bCs/>
+          <w:sz w:val="40"/>
+          <w:szCs w:val="40"/>
+          <w:u w:val="single"/>
+        </w:rPr>
+        <w:t>Desejável</w:t>
+      </w:r>
+      <w:r>
+        <w:rPr>
+          <w:rFonts w:ascii="Times New Roman" w:hAnsi="Times New Roman" w:cs="Times New Roman"/>
+          <w:sz w:val="32"/>
+          <w:szCs w:val="32"/>
+        </w:rPr>
+        <w:t xml:space="preserve"> é o requisito no qual não compromete as funcionalidades básicas do sistema, o sistema pode funcionar de forma totalmente satisfatória sem ele.</w:t>
+      </w:r>
+    </w:p>
+    <w:p>
+      <w:pPr>
+        <w:spacing w:line="360" w:lineRule="auto"/>
+        <w:contextualSpacing/>
+        <w:jc w:val="both"/>
+        <w:rPr>
+          <w:rFonts w:ascii="Times New Roman" w:hAnsi="Times New Roman" w:cs="Times New Roman"/>
+          <w:sz w:val="32"/>
+          <w:szCs w:val="32"/>
+        </w:rPr>
+      </w:pPr>
+    </w:p>
+    <w:p>
+      <w:pPr>
+        <w:spacing w:line="360" w:lineRule="auto"/>
+        <w:contextualSpacing/>
+        <w:jc w:val="both"/>
+        <w:rPr>
+          <w:rFonts w:ascii="Times New Roman" w:hAnsi="Times New Roman" w:cs="Times New Roman"/>
+          <w:sz w:val="32"/>
+          <w:szCs w:val="32"/>
+        </w:rPr>
+      </w:pPr>
+    </w:p>
+    <w:p>
+      <w:pPr>
+        <w:spacing w:line="360" w:lineRule="auto"/>
+        <w:contextualSpacing/>
+        <w:jc w:val="both"/>
+        <w:rPr>
+          <w:rFonts w:ascii="Times New Roman" w:hAnsi="Times New Roman" w:cs="Times New Roman"/>
+          <w:sz w:val="24"/>
+          <w:szCs w:val="24"/>
+        </w:rPr>
+      </w:pPr>
+    </w:p>
+    <w:p>
+      <w:pPr>
+        <w:spacing w:line="360" w:lineRule="auto"/>
+        <w:contextualSpacing/>
+        <w:jc w:val="both"/>
+        <w:rPr>
+          <w:rFonts w:ascii="Times New Roman" w:hAnsi="Times New Roman" w:cs="Times New Roman"/>
+          <w:sz w:val="24"/>
+          <w:szCs w:val="24"/>
+        </w:rPr>
+      </w:pPr>
+    </w:p>
+    <w:p>
+      <w:pPr>
+        <w:spacing w:line="360" w:lineRule="auto"/>
+        <w:contextualSpacing/>
+        <w:jc w:val="both"/>
+        <w:rPr>
+          <w:rFonts w:ascii="Times New Roman" w:hAnsi="Times New Roman" w:cs="Times New Roman"/>
+          <w:sz w:val="24"/>
+          <w:szCs w:val="24"/>
+        </w:rPr>
+      </w:pPr>
+    </w:p>
+    <w:p>
+      <w:pPr>
+        <w:spacing w:line="360" w:lineRule="auto"/>
+        <w:contextualSpacing/>
+        <w:jc w:val="both"/>
+        <w:rPr>
+          <w:rFonts w:ascii="Times New Roman" w:hAnsi="Times New Roman" w:cs="Times New Roman"/>
+          <w:sz w:val="24"/>
+          <w:szCs w:val="24"/>
+        </w:rPr>
+      </w:pPr>
+    </w:p>
+    <w:p>
+      <w:pPr>
+        <w:spacing w:line="360" w:lineRule="auto"/>
+        <w:contextualSpacing/>
+        <w:jc w:val="both"/>
+        <w:rPr>
+          <w:rFonts w:ascii="Times New Roman" w:hAnsi="Times New Roman" w:cs="Times New Roman"/>
+          <w:sz w:val="24"/>
+          <w:szCs w:val="24"/>
+        </w:rPr>
+      </w:pPr>
+    </w:p>
+    <w:p>
+      <w:pPr>
+        <w:spacing w:line="360" w:lineRule="auto"/>
+        <w:contextualSpacing/>
+        <w:jc w:val="both"/>
+        <w:rPr>
+          <w:rFonts w:ascii="Times New Roman" w:hAnsi="Times New Roman" w:cs="Times New Roman"/>
+          <w:sz w:val="24"/>
+          <w:szCs w:val="24"/>
+        </w:rPr>
+      </w:pPr>
+    </w:p>
+    <w:p>
+      <w:pPr>
+        <w:spacing w:line="360" w:lineRule="auto"/>
+        <w:contextualSpacing/>
+        <w:jc w:val="both"/>
+        <w:rPr>
+          <w:rFonts w:ascii="Times New Roman" w:hAnsi="Times New Roman" w:cs="Times New Roman"/>
+          <w:sz w:val="24"/>
+          <w:szCs w:val="24"/>
+        </w:rPr>
+      </w:pPr>
+    </w:p>
+    <w:p>
+      <w:pPr>
+        <w:spacing w:line="360" w:lineRule="auto"/>
+        <w:contextualSpacing/>
+        <w:jc w:val="both"/>
+        <w:rPr>
+          <w:rFonts w:ascii="Times New Roman" w:hAnsi="Times New Roman" w:cs="Times New Roman"/>
+          <w:sz w:val="24"/>
+          <w:szCs w:val="24"/>
+        </w:rPr>
+      </w:pPr>
+    </w:p>
+    <w:p>
+      <w:pPr>
+        <w:spacing w:line="360" w:lineRule="auto"/>
+        <w:contextualSpacing/>
+        <w:jc w:val="both"/>
+        <w:rPr>
+          <w:rFonts w:ascii="Times New Roman" w:hAnsi="Times New Roman" w:cs="Times New Roman"/>
+          <w:sz w:val="24"/>
+          <w:szCs w:val="24"/>
+        </w:rPr>
+      </w:pPr>
+    </w:p>
+    <w:p>
+      <w:pPr>
+        <w:spacing w:line="360" w:lineRule="auto"/>
+        <w:contextualSpacing/>
+        <w:jc w:val="both"/>
+        <w:rPr>
+          <w:rFonts w:ascii="Times New Roman" w:hAnsi="Times New Roman" w:cs="Times New Roman"/>
+          <w:sz w:val="24"/>
+          <w:szCs w:val="24"/>
+        </w:rPr>
+      </w:pPr>
+    </w:p>
+    <w:p>
+      <w:pPr>
+        <w:spacing w:line="360" w:lineRule="auto"/>
+        <w:contextualSpacing/>
+        <w:jc w:val="both"/>
+        <w:rPr>
+          <w:rFonts w:ascii="Times New Roman" w:hAnsi="Times New Roman" w:cs="Times New Roman"/>
+          <w:sz w:val="24"/>
+          <w:szCs w:val="24"/>
+        </w:rPr>
+      </w:pPr>
+    </w:p>
+    <w:p>
+      <w:pPr>
+        <w:spacing w:line="360" w:lineRule="auto"/>
+        <w:contextualSpacing/>
+        <w:jc w:val="both"/>
+        <w:rPr>
+          <w:rFonts w:ascii="Times New Roman" w:hAnsi="Times New Roman" w:cs="Times New Roman"/>
+          <w:sz w:val="24"/>
+          <w:szCs w:val="24"/>
+        </w:rPr>
+      </w:pPr>
+    </w:p>
     <w:p>
       <w:pPr>
         <w:spacing w:line="360" w:lineRule="auto"/>
@@ -636,7 +474,7 @@
                 <w:sz w:val="24"/>
                 <w:szCs w:val="24"/>
               </w:rPr>
-              <w:t xml:space="preserve">Login </w:t>
+              <w:t>Cadastro</w:t>
             </w:r>
           </w:p>
         </w:tc>
@@ -695,7 +533,15 @@
                 <w:sz w:val="24"/>
                 <w:szCs w:val="24"/>
               </w:rPr>
-              <w:t>REQF02</w:t>
+              <w:t>REQF0</w:t>
+            </w:r>
+            <w:r>
+              <w:rPr>
+                <w:rFonts w:ascii="Times New Roman" w:hAnsi="Times New Roman" w:cs="Times New Roman"/>
+                <w:sz w:val="24"/>
+                <w:szCs w:val="24"/>
+              </w:rPr>
+              <w:t>1</w:t>
             </w:r>
           </w:p>
         </w:tc>
@@ -752,50 +598,34 @@
                 <w:sz w:val="24"/>
                 <w:szCs w:val="24"/>
               </w:rPr>
-              <w:t>O sistema deve permitir que os usuários realizem o login utilizando suas credenciais, que incluem um nome de usuário ou e-mail e uma senha.</w:t>
-            </w:r>
-          </w:p>
-          <w:p>
-            <w:pPr>
-              <w:spacing w:line="360" w:lineRule="auto"/>
-              <w:jc w:val="both"/>
-              <w:rPr>
-                <w:rFonts w:ascii="Times New Roman" w:hAnsi="Times New Roman" w:cs="Times New Roman"/>
-                <w:sz w:val="24"/>
-                <w:szCs w:val="24"/>
-              </w:rPr>
-            </w:pPr>
-            <w:r>
-              <w:rPr>
-                <w:rFonts w:ascii="Times New Roman" w:hAnsi="Times New Roman" w:cs="Times New Roman"/>
-                <w:sz w:val="24"/>
-                <w:szCs w:val="24"/>
-              </w:rPr>
-              <w:t xml:space="preserve">Assim como poderá </w:t>
-            </w:r>
-            <w:r>
-              <w:rPr>
-                <w:rFonts w:ascii="Times New Roman" w:hAnsi="Times New Roman" w:cs="Times New Roman"/>
-                <w:sz w:val="24"/>
-                <w:szCs w:val="24"/>
-              </w:rPr>
-              <w:t xml:space="preserve">fazer login </w:t>
-            </w:r>
-            <w:r>
-              <w:rPr>
-                <w:rFonts w:ascii="Times New Roman" w:hAnsi="Times New Roman" w:cs="Times New Roman"/>
-                <w:sz w:val="24"/>
-                <w:szCs w:val="24"/>
-              </w:rPr>
-              <w:t>via autenticação do Google.</w:t>
-            </w:r>
-            <w:r>
-              <w:rPr>
-                <w:rFonts w:ascii="Times New Roman" w:hAnsi="Times New Roman" w:cs="Times New Roman"/>
-                <w:sz w:val="24"/>
-                <w:szCs w:val="24"/>
-              </w:rPr>
-              <w:t xml:space="preserve"> </w:t>
+              <w:t xml:space="preserve">O sistema deve permitir que novos usuários se cadastrem fornecendo informações pessoais básicas, como nome, e-mail, senha, </w:t>
+            </w:r>
+            <w:r>
+              <w:rPr>
+                <w:rFonts w:ascii="Times New Roman" w:hAnsi="Times New Roman" w:cs="Times New Roman"/>
+                <w:sz w:val="24"/>
+                <w:szCs w:val="24"/>
+              </w:rPr>
+              <w:t>telefone,</w:t>
+            </w:r>
+          </w:p>
+          <w:p>
+            <w:pPr>
+              <w:spacing w:line="360" w:lineRule="auto"/>
+              <w:jc w:val="both"/>
+              <w:rPr>
+                <w:rFonts w:ascii="Times New Roman" w:hAnsi="Times New Roman" w:cs="Times New Roman"/>
+                <w:sz w:val="24"/>
+                <w:szCs w:val="24"/>
+              </w:rPr>
+            </w:pPr>
+            <w:r>
+              <w:rPr>
+                <w:rFonts w:ascii="Times New Roman" w:hAnsi="Times New Roman" w:cs="Times New Roman"/>
+                <w:sz w:val="24"/>
+                <w:szCs w:val="24"/>
+              </w:rPr>
+              <w:t>@ do usuário, cidade</w:t>
             </w:r>
           </w:p>
         </w:tc>
@@ -1037,42 +867,6 @@
         </w:tc>
       </w:tr>
     </w:tbl>
-    <w:p>
-      <w:pPr>
-        <w:spacing w:line="360" w:lineRule="auto"/>
-        <w:contextualSpacing/>
-        <w:jc w:val="both"/>
-        <w:rPr>
-          <w:rFonts w:ascii="Times New Roman" w:hAnsi="Times New Roman" w:cs="Times New Roman"/>
-          <w:sz w:val="24"/>
-          <w:szCs w:val="24"/>
-        </w:rPr>
-      </w:pPr>
-    </w:p>
-    <w:p>
-      <w:pPr>
-        <w:spacing w:line="360" w:lineRule="auto"/>
-        <w:contextualSpacing/>
-        <w:jc w:val="both"/>
-        <w:rPr>
-          <w:rFonts w:ascii="Times New Roman" w:hAnsi="Times New Roman" w:cs="Times New Roman"/>
-          <w:sz w:val="24"/>
-          <w:szCs w:val="24"/>
-        </w:rPr>
-      </w:pPr>
-    </w:p>
-    <w:p>
-      <w:pPr>
-        <w:spacing w:line="360" w:lineRule="auto"/>
-        <w:contextualSpacing/>
-        <w:jc w:val="both"/>
-        <w:rPr>
-          <w:rFonts w:ascii="Times New Roman" w:hAnsi="Times New Roman" w:cs="Times New Roman"/>
-          <w:sz w:val="24"/>
-          <w:szCs w:val="24"/>
-        </w:rPr>
-      </w:pPr>
-    </w:p>
     <w:p>
       <w:pPr>
         <w:spacing w:line="360" w:lineRule="auto"/>
@@ -1148,7 +942,6 @@
                 <w:sz w:val="24"/>
                 <w:szCs w:val="24"/>
               </w:rPr>
-              <w:lastRenderedPageBreak/>
               <w:t>Requisito</w:t>
             </w:r>
           </w:p>
@@ -1177,7 +970,7 @@
                 <w:sz w:val="24"/>
                 <w:szCs w:val="24"/>
               </w:rPr>
-              <w:t xml:space="preserve">Editar seus próprios dados </w:t>
+              <w:t xml:space="preserve">Login </w:t>
             </w:r>
           </w:p>
         </w:tc>
@@ -1236,7 +1029,7 @@
                 <w:sz w:val="24"/>
                 <w:szCs w:val="24"/>
               </w:rPr>
-              <w:t>REQF03</w:t>
+              <w:t>REQF02</w:t>
             </w:r>
           </w:p>
         </w:tc>
@@ -1293,18 +1086,7 @@
                 <w:sz w:val="24"/>
                 <w:szCs w:val="24"/>
               </w:rPr>
-              <w:t>O sistema deve permitir que os usuários autenticados visualizem e editem seus próprios dados pessoais, como nome, e-mail, telefone, endereço, e outras informações relevantes.</w:t>
-            </w:r>
-            <w:r>
-              <w:t xml:space="preserve"> </w:t>
-            </w:r>
-            <w:r>
-              <w:rPr>
-                <w:rFonts w:ascii="Times New Roman" w:hAnsi="Times New Roman" w:cs="Times New Roman"/>
-                <w:sz w:val="24"/>
-                <w:szCs w:val="24"/>
-              </w:rPr>
-              <w:t>Após a edição, o sistema deve validar e salvar as alterações feitas pelo usuário</w:t>
+              <w:t>O sistema deve permitir que os usuários realizem o login utilizando suas credenciais, que incluem um nome de usuário ou e-mail e uma senha.</w:t>
             </w:r>
           </w:p>
         </w:tc>
@@ -1363,7 +1145,7 @@
                 <w:sz w:val="24"/>
                 <w:szCs w:val="24"/>
               </w:rPr>
-              <w:t>Alta</w:t>
+              <w:t xml:space="preserve">Essencial </w:t>
             </w:r>
           </w:p>
         </w:tc>
@@ -1422,7 +1204,7 @@
                 <w:sz w:val="24"/>
                 <w:szCs w:val="24"/>
               </w:rPr>
-              <w:t xml:space="preserve">Não há dependências relacionadas </w:t>
+              <w:t>REQF01</w:t>
             </w:r>
           </w:p>
         </w:tc>
@@ -1481,15 +1263,7 @@
                 <w:sz w:val="24"/>
                 <w:szCs w:val="24"/>
               </w:rPr>
-              <w:t>O usuário só poderá mudar o @ caso o novo não esteja sendo usado por nenhum outro</w:t>
-            </w:r>
-            <w:r>
-              <w:rPr>
-                <w:rFonts w:ascii="Times New Roman" w:hAnsi="Times New Roman" w:cs="Times New Roman"/>
-                <w:sz w:val="24"/>
-                <w:szCs w:val="24"/>
-              </w:rPr>
-              <w:t>.</w:t>
+              <w:t>Não há restrições</w:t>
             </w:r>
           </w:p>
         </w:tc>
@@ -1548,12 +1322,36 @@
                 <w:sz w:val="24"/>
                 <w:szCs w:val="24"/>
               </w:rPr>
-              <w:t>Usuário</w:t>
+              <w:t xml:space="preserve">Usuário/Administrador </w:t>
             </w:r>
           </w:p>
         </w:tc>
       </w:tr>
     </w:tbl>
+    <w:p>
+      <w:pPr>
+        <w:spacing w:line="360" w:lineRule="auto"/>
+        <w:contextualSpacing/>
+        <w:jc w:val="both"/>
+        <w:rPr>
+          <w:rFonts w:ascii="Times New Roman" w:hAnsi="Times New Roman" w:cs="Times New Roman"/>
+          <w:sz w:val="24"/>
+          <w:szCs w:val="24"/>
+        </w:rPr>
+      </w:pPr>
+    </w:p>
+    <w:p>
+      <w:pPr>
+        <w:spacing w:line="360" w:lineRule="auto"/>
+        <w:contextualSpacing/>
+        <w:jc w:val="both"/>
+        <w:rPr>
+          <w:rFonts w:ascii="Times New Roman" w:hAnsi="Times New Roman" w:cs="Times New Roman"/>
+          <w:sz w:val="24"/>
+          <w:szCs w:val="24"/>
+        </w:rPr>
+      </w:pPr>
+    </w:p>
     <w:p>
       <w:pPr>
         <w:spacing w:line="360" w:lineRule="auto"/>
@@ -1669,7 +1467,7 @@
                 <w:sz w:val="24"/>
                 <w:szCs w:val="24"/>
               </w:rPr>
-              <w:t>Publicar livro para empréstimo/Doação</w:t>
+              <w:t xml:space="preserve">Editar seus próprios dados </w:t>
             </w:r>
           </w:p>
         </w:tc>
@@ -1728,7 +1526,7 @@
                 <w:sz w:val="24"/>
                 <w:szCs w:val="24"/>
               </w:rPr>
-              <w:t>REQF04</w:t>
+              <w:t>REQF03</w:t>
             </w:r>
           </w:p>
         </w:tc>
@@ -1785,25 +1583,195 @@
                 <w:sz w:val="24"/>
                 <w:szCs w:val="24"/>
               </w:rPr>
-              <w:t xml:space="preserve">O sistema deve permitir que os usuários autenticados publiquem livros disponíveis para empréstimo ou doação. O processo de publicação deve incluir o fornecimento de informações detalhadas sobre o livro, como título, autor, descrição, </w:t>
-            </w:r>
-            <w:proofErr w:type="gramStart"/>
-            <w:r>
-              <w:rPr>
-                <w:rFonts w:ascii="Times New Roman" w:hAnsi="Times New Roman" w:cs="Times New Roman"/>
-                <w:sz w:val="24"/>
-                <w:szCs w:val="24"/>
-              </w:rPr>
-              <w:t>condição, e categoria</w:t>
-            </w:r>
-            <w:proofErr w:type="gramEnd"/>
-            <w:r>
-              <w:rPr>
-                <w:rFonts w:ascii="Times New Roman" w:hAnsi="Times New Roman" w:cs="Times New Roman"/>
-                <w:sz w:val="24"/>
-                <w:szCs w:val="24"/>
-              </w:rPr>
-              <w:t>. Os usuários devem também especificar se o livro está disponível para empréstimo ou doação. Após a publicação, o sistema deve tornar o livro visível para outros usuários que estejam procurando por livros disponíveis</w:t>
+              <w:t>O sistema deve permitir que os usuários autenticados visualizem e editem seus próprios dados pessoais, como nome, e-mail, telefone, endereço, e outras informações relevantes.</w:t>
+            </w:r>
+            <w:r>
+              <w:t xml:space="preserve"> </w:t>
+            </w:r>
+            <w:r>
+              <w:rPr>
+                <w:rFonts w:ascii="Times New Roman" w:hAnsi="Times New Roman" w:cs="Times New Roman"/>
+                <w:sz w:val="24"/>
+                <w:szCs w:val="24"/>
+              </w:rPr>
+              <w:t>Após a edição, o sistema deve validar e salvar as alterações feitas pelo usuário</w:t>
+            </w:r>
+          </w:p>
+        </w:tc>
+      </w:tr>
+      <w:tr>
+        <w:trPr>
+          <w:trHeight w:val="300"/>
+        </w:trPr>
+        <w:tc>
+          <w:tcPr>
+            <w:tcW w:w="1838" w:type="dxa"/>
+          </w:tcPr>
+          <w:p>
+            <w:pPr>
+              <w:spacing w:line="360" w:lineRule="auto"/>
+              <w:contextualSpacing/>
+              <w:jc w:val="both"/>
+              <w:rPr>
+                <w:rFonts w:ascii="Times New Roman" w:hAnsi="Times New Roman" w:cs="Times New Roman"/>
+                <w:b/>
+                <w:bCs/>
+                <w:sz w:val="24"/>
+                <w:szCs w:val="24"/>
+              </w:rPr>
+            </w:pPr>
+            <w:r>
+              <w:rPr>
+                <w:rFonts w:ascii="Times New Roman" w:hAnsi="Times New Roman" w:cs="Times New Roman"/>
+                <w:b/>
+                <w:bCs/>
+                <w:sz w:val="24"/>
+                <w:szCs w:val="24"/>
+              </w:rPr>
+              <w:t>Prioridade</w:t>
+            </w:r>
+          </w:p>
+        </w:tc>
+        <w:tc>
+          <w:tcPr>
+            <w:tcW w:w="7224" w:type="dxa"/>
+          </w:tcPr>
+          <w:p>
+            <w:pPr>
+              <w:spacing w:line="360" w:lineRule="auto"/>
+              <w:contextualSpacing/>
+              <w:jc w:val="both"/>
+              <w:rPr>
+                <w:rFonts w:ascii="Times New Roman" w:hAnsi="Times New Roman" w:cs="Times New Roman"/>
+                <w:sz w:val="24"/>
+                <w:szCs w:val="24"/>
+              </w:rPr>
+            </w:pPr>
+            <w:r>
+              <w:rPr>
+                <w:rFonts w:ascii="Times New Roman" w:hAnsi="Times New Roman" w:cs="Times New Roman"/>
+                <w:sz w:val="24"/>
+                <w:szCs w:val="24"/>
+              </w:rPr>
+              <w:t xml:space="preserve">Importante </w:t>
+            </w:r>
+          </w:p>
+        </w:tc>
+      </w:tr>
+      <w:tr>
+        <w:trPr>
+          <w:trHeight w:val="300"/>
+        </w:trPr>
+        <w:tc>
+          <w:tcPr>
+            <w:tcW w:w="1838" w:type="dxa"/>
+          </w:tcPr>
+          <w:p>
+            <w:pPr>
+              <w:spacing w:line="360" w:lineRule="auto"/>
+              <w:contextualSpacing/>
+              <w:jc w:val="both"/>
+              <w:rPr>
+                <w:rFonts w:ascii="Times New Roman" w:hAnsi="Times New Roman" w:cs="Times New Roman"/>
+                <w:b/>
+                <w:bCs/>
+                <w:sz w:val="24"/>
+                <w:szCs w:val="24"/>
+              </w:rPr>
+            </w:pPr>
+            <w:r>
+              <w:rPr>
+                <w:rFonts w:ascii="Times New Roman" w:hAnsi="Times New Roman" w:cs="Times New Roman"/>
+                <w:b/>
+                <w:bCs/>
+                <w:sz w:val="24"/>
+                <w:szCs w:val="24"/>
+              </w:rPr>
+              <w:t>Dependência</w:t>
+            </w:r>
+          </w:p>
+        </w:tc>
+        <w:tc>
+          <w:tcPr>
+            <w:tcW w:w="7224" w:type="dxa"/>
+          </w:tcPr>
+          <w:p>
+            <w:pPr>
+              <w:spacing w:line="360" w:lineRule="auto"/>
+              <w:contextualSpacing/>
+              <w:jc w:val="both"/>
+              <w:rPr>
+                <w:rFonts w:ascii="Times New Roman" w:hAnsi="Times New Roman" w:cs="Times New Roman"/>
+                <w:sz w:val="24"/>
+                <w:szCs w:val="24"/>
+              </w:rPr>
+            </w:pPr>
+            <w:r>
+              <w:rPr>
+                <w:rFonts w:ascii="Times New Roman" w:hAnsi="Times New Roman" w:cs="Times New Roman"/>
+                <w:sz w:val="24"/>
+                <w:szCs w:val="24"/>
+              </w:rPr>
+              <w:t xml:space="preserve">Não há dependências relacionadas </w:t>
+            </w:r>
+          </w:p>
+        </w:tc>
+      </w:tr>
+      <w:tr>
+        <w:trPr>
+          <w:trHeight w:val="300"/>
+        </w:trPr>
+        <w:tc>
+          <w:tcPr>
+            <w:tcW w:w="1838" w:type="dxa"/>
+          </w:tcPr>
+          <w:p>
+            <w:pPr>
+              <w:spacing w:line="360" w:lineRule="auto"/>
+              <w:contextualSpacing/>
+              <w:jc w:val="both"/>
+              <w:rPr>
+                <w:rFonts w:ascii="Times New Roman" w:hAnsi="Times New Roman" w:cs="Times New Roman"/>
+                <w:b/>
+                <w:bCs/>
+                <w:sz w:val="24"/>
+                <w:szCs w:val="24"/>
+              </w:rPr>
+            </w:pPr>
+            <w:r>
+              <w:rPr>
+                <w:rFonts w:ascii="Times New Roman" w:hAnsi="Times New Roman" w:cs="Times New Roman"/>
+                <w:b/>
+                <w:bCs/>
+                <w:sz w:val="24"/>
+                <w:szCs w:val="24"/>
+              </w:rPr>
+              <w:t>Restrições</w:t>
+            </w:r>
+          </w:p>
+        </w:tc>
+        <w:tc>
+          <w:tcPr>
+            <w:tcW w:w="7224" w:type="dxa"/>
+          </w:tcPr>
+          <w:p>
+            <w:pPr>
+              <w:spacing w:line="360" w:lineRule="auto"/>
+              <w:contextualSpacing/>
+              <w:jc w:val="both"/>
+              <w:rPr>
+                <w:rFonts w:ascii="Times New Roman" w:hAnsi="Times New Roman" w:cs="Times New Roman"/>
+                <w:sz w:val="24"/>
+                <w:szCs w:val="24"/>
+              </w:rPr>
+            </w:pPr>
+            <w:r>
+              <w:rPr>
+                <w:rFonts w:ascii="Times New Roman" w:hAnsi="Times New Roman" w:cs="Times New Roman"/>
+                <w:sz w:val="24"/>
+                <w:szCs w:val="24"/>
+              </w:rPr>
+              <w:t>O usuário só poderá mudar o @ caso o novo não esteja sendo usado por nenhum outro</w:t>
             </w:r>
             <w:r>
               <w:rPr>
@@ -1845,7 +1813,7 @@
                 <w:sz w:val="24"/>
                 <w:szCs w:val="24"/>
               </w:rPr>
-              <w:t>Prioridade</w:t>
+              <w:t>Ator (es)</w:t>
             </w:r>
           </w:p>
         </w:tc>
@@ -1870,213 +1838,12 @@
                 <w:sz w:val="24"/>
                 <w:szCs w:val="24"/>
               </w:rPr>
-              <w:t xml:space="preserve">Essencial </w:t>
-            </w:r>
-          </w:p>
-        </w:tc>
-      </w:tr>
-      <w:tr>
-        <w:trPr>
-          <w:trHeight w:val="300"/>
-        </w:trPr>
-        <w:tc>
-          <w:tcPr>
-            <w:tcW w:w="1838" w:type="dxa"/>
-          </w:tcPr>
-          <w:p>
-            <w:pPr>
-              <w:spacing w:line="360" w:lineRule="auto"/>
-              <w:contextualSpacing/>
-              <w:jc w:val="both"/>
-              <w:rPr>
-                <w:rFonts w:ascii="Times New Roman" w:hAnsi="Times New Roman" w:cs="Times New Roman"/>
-                <w:b/>
-                <w:bCs/>
-                <w:sz w:val="24"/>
-                <w:szCs w:val="24"/>
-              </w:rPr>
-            </w:pPr>
-            <w:r>
-              <w:rPr>
-                <w:rFonts w:ascii="Times New Roman" w:hAnsi="Times New Roman" w:cs="Times New Roman"/>
-                <w:b/>
-                <w:bCs/>
-                <w:sz w:val="24"/>
-                <w:szCs w:val="24"/>
-              </w:rPr>
-              <w:t>Dependência</w:t>
-            </w:r>
-          </w:p>
-        </w:tc>
-        <w:tc>
-          <w:tcPr>
-            <w:tcW w:w="7224" w:type="dxa"/>
-          </w:tcPr>
-          <w:p>
-            <w:pPr>
-              <w:spacing w:line="360" w:lineRule="auto"/>
-              <w:contextualSpacing/>
-              <w:jc w:val="both"/>
-              <w:rPr>
-                <w:rFonts w:ascii="Times New Roman" w:hAnsi="Times New Roman" w:cs="Times New Roman"/>
-                <w:sz w:val="24"/>
-                <w:szCs w:val="24"/>
-              </w:rPr>
-            </w:pPr>
-            <w:r>
-              <w:rPr>
-                <w:rFonts w:ascii="Times New Roman" w:hAnsi="Times New Roman" w:cs="Times New Roman"/>
-                <w:sz w:val="24"/>
-                <w:szCs w:val="24"/>
-              </w:rPr>
-              <w:t xml:space="preserve">Não há dependência relacionada </w:t>
-            </w:r>
-          </w:p>
-        </w:tc>
-      </w:tr>
-      <w:tr>
-        <w:trPr>
-          <w:trHeight w:val="300"/>
-        </w:trPr>
-        <w:tc>
-          <w:tcPr>
-            <w:tcW w:w="1838" w:type="dxa"/>
-          </w:tcPr>
-          <w:p>
-            <w:pPr>
-              <w:spacing w:line="360" w:lineRule="auto"/>
-              <w:contextualSpacing/>
-              <w:jc w:val="both"/>
-              <w:rPr>
-                <w:rFonts w:ascii="Times New Roman" w:hAnsi="Times New Roman" w:cs="Times New Roman"/>
-                <w:b/>
-                <w:bCs/>
-                <w:sz w:val="24"/>
-                <w:szCs w:val="24"/>
-              </w:rPr>
-            </w:pPr>
-            <w:r>
-              <w:rPr>
-                <w:rFonts w:ascii="Times New Roman" w:hAnsi="Times New Roman" w:cs="Times New Roman"/>
-                <w:b/>
-                <w:bCs/>
-                <w:sz w:val="24"/>
-                <w:szCs w:val="24"/>
-              </w:rPr>
-              <w:t>Restrições</w:t>
-            </w:r>
-          </w:p>
-        </w:tc>
-        <w:tc>
-          <w:tcPr>
-            <w:tcW w:w="7224" w:type="dxa"/>
-          </w:tcPr>
-          <w:p>
-            <w:pPr>
-              <w:spacing w:line="360" w:lineRule="auto"/>
-              <w:contextualSpacing/>
-              <w:jc w:val="both"/>
-              <w:rPr>
-                <w:rFonts w:ascii="Times New Roman" w:hAnsi="Times New Roman" w:cs="Times New Roman"/>
-                <w:sz w:val="24"/>
-                <w:szCs w:val="24"/>
-              </w:rPr>
-            </w:pPr>
-            <w:r>
-              <w:rPr>
-                <w:rFonts w:ascii="Times New Roman" w:hAnsi="Times New Roman" w:cs="Times New Roman"/>
-                <w:sz w:val="24"/>
-                <w:szCs w:val="24"/>
-              </w:rPr>
-              <w:t xml:space="preserve">Não há restrição </w:t>
-            </w:r>
-          </w:p>
-        </w:tc>
-      </w:tr>
-      <w:tr>
-        <w:trPr>
-          <w:trHeight w:val="300"/>
-        </w:trPr>
-        <w:tc>
-          <w:tcPr>
-            <w:tcW w:w="1838" w:type="dxa"/>
-          </w:tcPr>
-          <w:p>
-            <w:pPr>
-              <w:spacing w:line="360" w:lineRule="auto"/>
-              <w:contextualSpacing/>
-              <w:jc w:val="both"/>
-              <w:rPr>
-                <w:rFonts w:ascii="Times New Roman" w:hAnsi="Times New Roman" w:cs="Times New Roman"/>
-                <w:b/>
-                <w:bCs/>
-                <w:sz w:val="24"/>
-                <w:szCs w:val="24"/>
-              </w:rPr>
-            </w:pPr>
-            <w:r>
-              <w:rPr>
-                <w:rFonts w:ascii="Times New Roman" w:hAnsi="Times New Roman" w:cs="Times New Roman"/>
-                <w:b/>
-                <w:bCs/>
-                <w:sz w:val="24"/>
-                <w:szCs w:val="24"/>
-              </w:rPr>
-              <w:t>Ator (es)</w:t>
-            </w:r>
-          </w:p>
-        </w:tc>
-        <w:tc>
-          <w:tcPr>
-            <w:tcW w:w="7224" w:type="dxa"/>
-          </w:tcPr>
-          <w:p>
-            <w:pPr>
-              <w:spacing w:line="360" w:lineRule="auto"/>
-              <w:contextualSpacing/>
-              <w:jc w:val="both"/>
-              <w:rPr>
-                <w:rFonts w:ascii="Times New Roman" w:hAnsi="Times New Roman" w:cs="Times New Roman"/>
-                <w:sz w:val="24"/>
-                <w:szCs w:val="24"/>
-              </w:rPr>
-            </w:pPr>
-            <w:r>
-              <w:rPr>
-                <w:rFonts w:ascii="Times New Roman" w:hAnsi="Times New Roman" w:cs="Times New Roman"/>
-                <w:sz w:val="24"/>
-                <w:szCs w:val="24"/>
-              </w:rPr>
               <w:t>Usuário</w:t>
             </w:r>
           </w:p>
         </w:tc>
       </w:tr>
     </w:tbl>
-    <w:p>
-      <w:pPr>
-        <w:spacing w:line="360" w:lineRule="auto"/>
-        <w:contextualSpacing/>
-        <w:jc w:val="both"/>
-        <w:rPr>
-          <w:rFonts w:ascii="Times New Roman" w:hAnsi="Times New Roman" w:cs="Times New Roman"/>
-          <w:sz w:val="24"/>
-          <w:szCs w:val="24"/>
-        </w:rPr>
-      </w:pPr>
-    </w:p>
-    <w:p>
-      <w:pPr>
-        <w:spacing w:line="360" w:lineRule="auto"/>
-        <w:contextualSpacing/>
-        <w:jc w:val="both"/>
-        <w:rPr>
-          <w:rFonts w:ascii="Times New Roman" w:hAnsi="Times New Roman" w:cs="Times New Roman"/>
-          <w:sz w:val="24"/>
-          <w:szCs w:val="24"/>
-        </w:rPr>
-      </w:pPr>
-    </w:p>
     <w:p>
       <w:pPr>
         <w:spacing w:line="360" w:lineRule="auto"/>
@@ -2192,7 +1959,7 @@
                 <w:sz w:val="24"/>
                 <w:szCs w:val="24"/>
               </w:rPr>
-              <w:t xml:space="preserve">Verificar lista de livros disponíveis </w:t>
+              <w:t>Publicar livro para empréstimo/Doação</w:t>
             </w:r>
           </w:p>
         </w:tc>
@@ -2251,7 +2018,7 @@
                 <w:sz w:val="24"/>
                 <w:szCs w:val="24"/>
               </w:rPr>
-              <w:t>REQF05</w:t>
+              <w:t>REQF04</w:t>
             </w:r>
           </w:p>
         </w:tc>
@@ -2308,7 +2075,33 @@
                 <w:sz w:val="24"/>
                 <w:szCs w:val="24"/>
               </w:rPr>
-              <w:t>O sistema deve permitir que os usuários, autenticados ou não, visualizem uma lista de livros disponíveis para empréstimo ou doação. A lista deve incluir informações essenciais sobre cada livro, como título, autor, descrição, condição, e se está disponível para empréstimo ou doação.</w:t>
+              <w:t xml:space="preserve">O sistema deve permitir que os usuários autenticados publiquem livros disponíveis para empréstimo ou doação. O processo de publicação deve incluir o fornecimento de informações detalhadas sobre o livro, como título, autor, descrição, </w:t>
+            </w:r>
+            <w:proofErr w:type="gramStart"/>
+            <w:r>
+              <w:rPr>
+                <w:rFonts w:ascii="Times New Roman" w:hAnsi="Times New Roman" w:cs="Times New Roman"/>
+                <w:sz w:val="24"/>
+                <w:szCs w:val="24"/>
+              </w:rPr>
+              <w:t>condição, e categoria</w:t>
+            </w:r>
+            <w:proofErr w:type="gramEnd"/>
+            <w:r>
+              <w:rPr>
+                <w:rFonts w:ascii="Times New Roman" w:hAnsi="Times New Roman" w:cs="Times New Roman"/>
+                <w:sz w:val="24"/>
+                <w:szCs w:val="24"/>
+              </w:rPr>
+              <w:t>. Os usuários devem também especificar se o livro está disponível para empréstimo ou doação. Após a publicação, o sistema deve tornar o livro visível para outros usuários que estejam procurando por livros disponíveis</w:t>
+            </w:r>
+            <w:r>
+              <w:rPr>
+                <w:rFonts w:ascii="Times New Roman" w:hAnsi="Times New Roman" w:cs="Times New Roman"/>
+                <w:sz w:val="24"/>
+                <w:szCs w:val="24"/>
+              </w:rPr>
+              <w:t>.</w:t>
             </w:r>
           </w:p>
         </w:tc>
@@ -2367,7 +2160,7 @@
                 <w:sz w:val="24"/>
                 <w:szCs w:val="24"/>
               </w:rPr>
-              <w:t>Média</w:t>
+              <w:t xml:space="preserve">Essencial </w:t>
             </w:r>
           </w:p>
         </w:tc>
@@ -2426,7 +2219,7 @@
                 <w:sz w:val="24"/>
                 <w:szCs w:val="24"/>
               </w:rPr>
-              <w:t xml:space="preserve">Não há dependências relacionada </w:t>
+              <w:t xml:space="preserve">Não há dependência relacionada </w:t>
             </w:r>
           </w:p>
         </w:tc>
@@ -2485,7 +2278,7 @@
                 <w:sz w:val="24"/>
                 <w:szCs w:val="24"/>
               </w:rPr>
-              <w:t xml:space="preserve">Não há Restrições </w:t>
+              <w:t xml:space="preserve">Não há restrição </w:t>
             </w:r>
           </w:p>
         </w:tc>
@@ -2544,12 +2337,48 @@
                 <w:sz w:val="24"/>
                 <w:szCs w:val="24"/>
               </w:rPr>
-              <w:t xml:space="preserve">Usuário/Administrador </w:t>
+              <w:t>Usuário</w:t>
             </w:r>
           </w:p>
         </w:tc>
       </w:tr>
     </w:tbl>
+    <w:p>
+      <w:pPr>
+        <w:spacing w:line="360" w:lineRule="auto"/>
+        <w:contextualSpacing/>
+        <w:jc w:val="both"/>
+        <w:rPr>
+          <w:rFonts w:ascii="Times New Roman" w:hAnsi="Times New Roman" w:cs="Times New Roman"/>
+          <w:sz w:val="24"/>
+          <w:szCs w:val="24"/>
+        </w:rPr>
+      </w:pPr>
+    </w:p>
+    <w:p>
+      <w:pPr>
+        <w:spacing w:line="360" w:lineRule="auto"/>
+        <w:contextualSpacing/>
+        <w:jc w:val="both"/>
+        <w:rPr>
+          <w:rFonts w:ascii="Times New Roman" w:hAnsi="Times New Roman" w:cs="Times New Roman"/>
+          <w:sz w:val="24"/>
+          <w:szCs w:val="24"/>
+        </w:rPr>
+      </w:pPr>
+    </w:p>
+    <w:p>
+      <w:pPr>
+        <w:spacing w:line="360" w:lineRule="auto"/>
+        <w:contextualSpacing/>
+        <w:jc w:val="both"/>
+        <w:rPr>
+          <w:rFonts w:ascii="Times New Roman" w:hAnsi="Times New Roman" w:cs="Times New Roman"/>
+          <w:sz w:val="24"/>
+          <w:szCs w:val="24"/>
+        </w:rPr>
+      </w:pPr>
+    </w:p>
     <w:p>
       <w:pPr>
         <w:spacing w:line="360" w:lineRule="auto"/>
@@ -2653,7 +2482,7 @@
                 <w:sz w:val="24"/>
                 <w:szCs w:val="24"/>
               </w:rPr>
-              <w:t>Remover Livros do empréstimo/Doação</w:t>
+              <w:t xml:space="preserve">Verificar lista de livros disponíveis </w:t>
             </w:r>
           </w:p>
         </w:tc>
@@ -2712,7 +2541,7 @@
                 <w:sz w:val="24"/>
                 <w:szCs w:val="24"/>
               </w:rPr>
-              <w:t>REQF06</w:t>
+              <w:t>REQF05</w:t>
             </w:r>
           </w:p>
         </w:tc>
@@ -2769,7 +2598,7 @@
                 <w:sz w:val="24"/>
                 <w:szCs w:val="24"/>
               </w:rPr>
-              <w:t>O sistema deve permitir que os usuários autenticados removam seus próprios livros previamente disponibilizados para empréstimo ou doação. A funcionalidade deve permitir que o usuário localize facilmente seus livros na lista de publicações e selecione a opção de remoção.</w:t>
+              <w:t>O sistema deve permitir que os usuários, autenticados ou não, visualizem uma lista de livros disponíveis para empréstimo ou doação. A lista deve incluir informações essenciais sobre cada livro, como título, autor, descrição, condição, e se está disponível para empréstimo ou doação.</w:t>
             </w:r>
           </w:p>
         </w:tc>
@@ -2828,7 +2657,7 @@
                 <w:sz w:val="24"/>
                 <w:szCs w:val="24"/>
               </w:rPr>
-              <w:t xml:space="preserve">Essencial </w:t>
+              <w:t>Essencial</w:t>
             </w:r>
           </w:p>
         </w:tc>
@@ -2887,7 +2716,7 @@
                 <w:sz w:val="24"/>
                 <w:szCs w:val="24"/>
               </w:rPr>
-              <w:t>REQF04</w:t>
+              <w:t xml:space="preserve">Não há dependências relacionada </w:t>
             </w:r>
           </w:p>
         </w:tc>
@@ -2946,7 +2775,7 @@
                 <w:sz w:val="24"/>
                 <w:szCs w:val="24"/>
               </w:rPr>
-              <w:t xml:space="preserve">Não há restrições relacionadas </w:t>
+              <w:t xml:space="preserve">Não há Restrições </w:t>
             </w:r>
           </w:p>
         </w:tc>
@@ -3005,84 +2834,12 @@
                 <w:sz w:val="24"/>
                 <w:szCs w:val="24"/>
               </w:rPr>
-              <w:t xml:space="preserve">Usuário </w:t>
+              <w:t xml:space="preserve">Usuário/Administrador </w:t>
             </w:r>
           </w:p>
         </w:tc>
       </w:tr>
     </w:tbl>
-    <w:p>
-      <w:pPr>
-        <w:spacing w:line="360" w:lineRule="auto"/>
-        <w:contextualSpacing/>
-        <w:jc w:val="both"/>
-        <w:rPr>
-          <w:rFonts w:ascii="Times New Roman" w:hAnsi="Times New Roman" w:cs="Times New Roman"/>
-          <w:sz w:val="24"/>
-          <w:szCs w:val="24"/>
-        </w:rPr>
-      </w:pPr>
-    </w:p>
-    <w:p>
-      <w:pPr>
-        <w:spacing w:line="360" w:lineRule="auto"/>
-        <w:contextualSpacing/>
-        <w:jc w:val="both"/>
-        <w:rPr>
-          <w:rFonts w:ascii="Times New Roman" w:hAnsi="Times New Roman" w:cs="Times New Roman"/>
-          <w:sz w:val="24"/>
-          <w:szCs w:val="24"/>
-        </w:rPr>
-      </w:pPr>
-    </w:p>
-    <w:p>
-      <w:pPr>
-        <w:spacing w:line="360" w:lineRule="auto"/>
-        <w:contextualSpacing/>
-        <w:jc w:val="both"/>
-        <w:rPr>
-          <w:rFonts w:ascii="Times New Roman" w:hAnsi="Times New Roman" w:cs="Times New Roman"/>
-          <w:sz w:val="24"/>
-          <w:szCs w:val="24"/>
-        </w:rPr>
-      </w:pPr>
-    </w:p>
-    <w:p>
-      <w:pPr>
-        <w:spacing w:line="360" w:lineRule="auto"/>
-        <w:contextualSpacing/>
-        <w:jc w:val="both"/>
-        <w:rPr>
-          <w:rFonts w:ascii="Times New Roman" w:hAnsi="Times New Roman" w:cs="Times New Roman"/>
-          <w:sz w:val="24"/>
-          <w:szCs w:val="24"/>
-        </w:rPr>
-      </w:pPr>
-    </w:p>
-    <w:p>
-      <w:pPr>
-        <w:spacing w:line="360" w:lineRule="auto"/>
-        <w:contextualSpacing/>
-        <w:jc w:val="both"/>
-        <w:rPr>
-          <w:rFonts w:ascii="Times New Roman" w:hAnsi="Times New Roman" w:cs="Times New Roman"/>
-          <w:sz w:val="24"/>
-          <w:szCs w:val="24"/>
-        </w:rPr>
-      </w:pPr>
-    </w:p>
-    <w:p>
-      <w:pPr>
-        <w:spacing w:line="360" w:lineRule="auto"/>
-        <w:contextualSpacing/>
-        <w:jc w:val="both"/>
-        <w:rPr>
-          <w:rFonts w:ascii="Times New Roman" w:hAnsi="Times New Roman" w:cs="Times New Roman"/>
-          <w:sz w:val="24"/>
-          <w:szCs w:val="24"/>
-        </w:rPr>
-      </w:pPr>
-    </w:p>
     <w:p>
       <w:pPr>
         <w:spacing w:line="360" w:lineRule="auto"/>
@@ -3186,7 +2943,7 @@
                 <w:sz w:val="24"/>
                 <w:szCs w:val="24"/>
               </w:rPr>
-              <w:t>Abrir reclamação !!!!!!!!!!!!!!!!!</w:t>
+              <w:t>Remover Livros do empréstimo/Doação</w:t>
             </w:r>
           </w:p>
         </w:tc>
@@ -3245,7 +3002,7 @@
                 <w:sz w:val="24"/>
                 <w:szCs w:val="24"/>
               </w:rPr>
-              <w:t>REQF07</w:t>
+              <w:t>REQF06</w:t>
             </w:r>
           </w:p>
         </w:tc>
@@ -3302,7 +3059,7 @@
                 <w:sz w:val="24"/>
                 <w:szCs w:val="24"/>
               </w:rPr>
-              <w:t>O sistema deve permitir que os usuários autenticados abram reclamações relacionadas a serviços, produtos, ou interações dentro da plataforma.</w:t>
+              <w:t>O sistema deve permitir que os usuários autenticados removam seus próprios livros previamente disponibilizados para empréstimo ou doação. A funcionalidade deve permitir que o usuário localize facilmente seus livros na lista de publicações e selecione a opção de remoção.</w:t>
             </w:r>
           </w:p>
         </w:tc>
@@ -3361,7 +3118,7 @@
                 <w:sz w:val="24"/>
                 <w:szCs w:val="24"/>
               </w:rPr>
-              <w:t>Média</w:t>
+              <w:t xml:space="preserve">Essencial </w:t>
             </w:r>
           </w:p>
         </w:tc>
@@ -3420,7 +3177,7 @@
                 <w:sz w:val="24"/>
                 <w:szCs w:val="24"/>
               </w:rPr>
-              <w:t xml:space="preserve">Não há dependência relacionada </w:t>
+              <w:t>REQF04</w:t>
             </w:r>
           </w:p>
         </w:tc>
@@ -3479,7 +3236,7 @@
                 <w:sz w:val="24"/>
                 <w:szCs w:val="24"/>
               </w:rPr>
-              <w:t xml:space="preserve">Não há restrições </w:t>
+              <w:t xml:space="preserve">Não há restrições relacionadas </w:t>
             </w:r>
           </w:p>
         </w:tc>
@@ -3544,6 +3301,90 @@
         </w:tc>
       </w:tr>
     </w:tbl>
+    <w:p>
+      <w:pPr>
+        <w:spacing w:line="360" w:lineRule="auto"/>
+        <w:contextualSpacing/>
+        <w:jc w:val="both"/>
+        <w:rPr>
+          <w:rFonts w:ascii="Times New Roman" w:hAnsi="Times New Roman" w:cs="Times New Roman"/>
+          <w:sz w:val="24"/>
+          <w:szCs w:val="24"/>
+        </w:rPr>
+      </w:pPr>
+    </w:p>
+    <w:p>
+      <w:pPr>
+        <w:spacing w:line="360" w:lineRule="auto"/>
+        <w:contextualSpacing/>
+        <w:jc w:val="both"/>
+        <w:rPr>
+          <w:rFonts w:ascii="Times New Roman" w:hAnsi="Times New Roman" w:cs="Times New Roman"/>
+          <w:sz w:val="24"/>
+          <w:szCs w:val="24"/>
+        </w:rPr>
+      </w:pPr>
+    </w:p>
+    <w:p>
+      <w:pPr>
+        <w:spacing w:line="360" w:lineRule="auto"/>
+        <w:contextualSpacing/>
+        <w:jc w:val="both"/>
+        <w:rPr>
+          <w:rFonts w:ascii="Times New Roman" w:hAnsi="Times New Roman" w:cs="Times New Roman"/>
+          <w:sz w:val="24"/>
+          <w:szCs w:val="24"/>
+        </w:rPr>
+      </w:pPr>
+    </w:p>
+    <w:p>
+      <w:pPr>
+        <w:spacing w:line="360" w:lineRule="auto"/>
+        <w:contextualSpacing/>
+        <w:jc w:val="both"/>
+        <w:rPr>
+          <w:rFonts w:ascii="Times New Roman" w:hAnsi="Times New Roman" w:cs="Times New Roman"/>
+          <w:sz w:val="24"/>
+          <w:szCs w:val="24"/>
+        </w:rPr>
+      </w:pPr>
+    </w:p>
+    <w:p>
+      <w:pPr>
+        <w:spacing w:line="360" w:lineRule="auto"/>
+        <w:contextualSpacing/>
+        <w:jc w:val="both"/>
+        <w:rPr>
+          <w:rFonts w:ascii="Times New Roman" w:hAnsi="Times New Roman" w:cs="Times New Roman"/>
+          <w:sz w:val="24"/>
+          <w:szCs w:val="24"/>
+        </w:rPr>
+      </w:pPr>
+    </w:p>
+    <w:p>
+      <w:pPr>
+        <w:spacing w:line="360" w:lineRule="auto"/>
+        <w:contextualSpacing/>
+        <w:jc w:val="both"/>
+        <w:rPr>
+          <w:rFonts w:ascii="Times New Roman" w:hAnsi="Times New Roman" w:cs="Times New Roman"/>
+          <w:sz w:val="24"/>
+          <w:szCs w:val="24"/>
+        </w:rPr>
+      </w:pPr>
+    </w:p>
+    <w:p>
+      <w:pPr>
+        <w:spacing w:line="360" w:lineRule="auto"/>
+        <w:contextualSpacing/>
+        <w:jc w:val="both"/>
+        <w:rPr>
+          <w:rFonts w:ascii="Times New Roman" w:hAnsi="Times New Roman" w:cs="Times New Roman"/>
+          <w:sz w:val="24"/>
+          <w:szCs w:val="24"/>
+        </w:rPr>
+      </w:pPr>
+    </w:p>
     <w:p>
       <w:pPr>
         <w:spacing w:line="360" w:lineRule="auto"/>
@@ -3631,6 +3472,467 @@
             <w:pPr>
               <w:tabs>
                 <w:tab w:val="left" w:pos="2370"/>
+              </w:tabs>
+              <w:spacing w:line="360" w:lineRule="auto"/>
+              <w:contextualSpacing/>
+              <w:jc w:val="both"/>
+              <w:rPr>
+                <w:rFonts w:ascii="Times New Roman" w:hAnsi="Times New Roman" w:cs="Times New Roman"/>
+                <w:sz w:val="24"/>
+                <w:szCs w:val="24"/>
+              </w:rPr>
+            </w:pPr>
+            <w:r>
+              <w:rPr>
+                <w:rFonts w:ascii="Times New Roman" w:hAnsi="Times New Roman" w:cs="Times New Roman"/>
+                <w:sz w:val="24"/>
+                <w:szCs w:val="24"/>
+              </w:rPr>
+              <w:t>Abrir reclamação !!!!!!!!!!!!!!!!!</w:t>
+            </w:r>
+          </w:p>
+        </w:tc>
+      </w:tr>
+      <w:tr>
+        <w:trPr>
+          <w:trHeight w:val="300"/>
+        </w:trPr>
+        <w:tc>
+          <w:tcPr>
+            <w:tcW w:w="1838" w:type="dxa"/>
+          </w:tcPr>
+          <w:p>
+            <w:pPr>
+              <w:spacing w:line="360" w:lineRule="auto"/>
+              <w:contextualSpacing/>
+              <w:jc w:val="both"/>
+              <w:rPr>
+                <w:rFonts w:ascii="Times New Roman" w:hAnsi="Times New Roman" w:cs="Times New Roman"/>
+                <w:b/>
+                <w:bCs/>
+                <w:sz w:val="24"/>
+                <w:szCs w:val="24"/>
+              </w:rPr>
+            </w:pPr>
+            <w:r>
+              <w:rPr>
+                <w:rFonts w:ascii="Times New Roman" w:hAnsi="Times New Roman" w:cs="Times New Roman"/>
+                <w:b/>
+                <w:bCs/>
+                <w:sz w:val="24"/>
+                <w:szCs w:val="24"/>
+              </w:rPr>
+              <w:t>Identificador</w:t>
+            </w:r>
+          </w:p>
+        </w:tc>
+        <w:tc>
+          <w:tcPr>
+            <w:tcW w:w="7224" w:type="dxa"/>
+          </w:tcPr>
+          <w:p>
+            <w:pPr>
+              <w:spacing w:line="360" w:lineRule="auto"/>
+              <w:contextualSpacing/>
+              <w:jc w:val="both"/>
+              <w:rPr>
+                <w:rFonts w:ascii="Times New Roman" w:hAnsi="Times New Roman" w:cs="Times New Roman"/>
+                <w:sz w:val="24"/>
+                <w:szCs w:val="24"/>
+              </w:rPr>
+            </w:pPr>
+            <w:r>
+              <w:rPr>
+                <w:rFonts w:ascii="Times New Roman" w:hAnsi="Times New Roman" w:cs="Times New Roman"/>
+                <w:sz w:val="24"/>
+                <w:szCs w:val="24"/>
+              </w:rPr>
+              <w:t>REQF07</w:t>
+            </w:r>
+          </w:p>
+        </w:tc>
+      </w:tr>
+      <w:tr>
+        <w:trPr>
+          <w:trHeight w:val="300"/>
+        </w:trPr>
+        <w:tc>
+          <w:tcPr>
+            <w:tcW w:w="1838" w:type="dxa"/>
+          </w:tcPr>
+          <w:p>
+            <w:pPr>
+              <w:spacing w:line="360" w:lineRule="auto"/>
+              <w:jc w:val="both"/>
+              <w:rPr>
+                <w:rFonts w:ascii="Times New Roman" w:hAnsi="Times New Roman" w:cs="Times New Roman"/>
+                <w:b/>
+                <w:bCs/>
+                <w:sz w:val="24"/>
+                <w:szCs w:val="24"/>
+              </w:rPr>
+            </w:pPr>
+            <w:r>
+              <w:rPr>
+                <w:rFonts w:ascii="Times New Roman" w:hAnsi="Times New Roman" w:cs="Times New Roman"/>
+                <w:b/>
+                <w:bCs/>
+                <w:sz w:val="24"/>
+                <w:szCs w:val="24"/>
+              </w:rPr>
+              <w:t>Descrição</w:t>
+            </w:r>
+          </w:p>
+        </w:tc>
+        <w:tc>
+          <w:tcPr>
+            <w:tcW w:w="7224" w:type="dxa"/>
+          </w:tcPr>
+          <w:p>
+            <w:pPr>
+              <w:spacing w:line="360" w:lineRule="auto"/>
+              <w:jc w:val="both"/>
+              <w:rPr>
+                <w:rFonts w:ascii="Times New Roman" w:hAnsi="Times New Roman" w:cs="Times New Roman"/>
+                <w:sz w:val="24"/>
+                <w:szCs w:val="24"/>
+              </w:rPr>
+            </w:pPr>
+            <w:r>
+              <w:rPr>
+                <w:rFonts w:ascii="Times New Roman" w:hAnsi="Times New Roman" w:cs="Times New Roman"/>
+                <w:sz w:val="24"/>
+                <w:szCs w:val="24"/>
+              </w:rPr>
+              <w:t>O sistema deve permitir que os usuários autenticados abram reclamações relacionadas a serviços, produtos, ou interações dentro da plataforma.</w:t>
+            </w:r>
+          </w:p>
+        </w:tc>
+      </w:tr>
+      <w:tr>
+        <w:trPr>
+          <w:trHeight w:val="300"/>
+        </w:trPr>
+        <w:tc>
+          <w:tcPr>
+            <w:tcW w:w="1838" w:type="dxa"/>
+          </w:tcPr>
+          <w:p>
+            <w:pPr>
+              <w:spacing w:line="360" w:lineRule="auto"/>
+              <w:contextualSpacing/>
+              <w:jc w:val="both"/>
+              <w:rPr>
+                <w:rFonts w:ascii="Times New Roman" w:hAnsi="Times New Roman" w:cs="Times New Roman"/>
+                <w:b/>
+                <w:bCs/>
+                <w:sz w:val="24"/>
+                <w:szCs w:val="24"/>
+              </w:rPr>
+            </w:pPr>
+            <w:r>
+              <w:rPr>
+                <w:rFonts w:ascii="Times New Roman" w:hAnsi="Times New Roman" w:cs="Times New Roman"/>
+                <w:b/>
+                <w:bCs/>
+                <w:sz w:val="24"/>
+                <w:szCs w:val="24"/>
+              </w:rPr>
+              <w:t>Prioridade</w:t>
+            </w:r>
+          </w:p>
+        </w:tc>
+        <w:tc>
+          <w:tcPr>
+            <w:tcW w:w="7224" w:type="dxa"/>
+          </w:tcPr>
+          <w:p>
+            <w:pPr>
+              <w:spacing w:line="360" w:lineRule="auto"/>
+              <w:contextualSpacing/>
+              <w:jc w:val="both"/>
+              <w:rPr>
+                <w:rFonts w:ascii="Times New Roman" w:hAnsi="Times New Roman" w:cs="Times New Roman"/>
+                <w:sz w:val="24"/>
+                <w:szCs w:val="24"/>
+              </w:rPr>
+            </w:pPr>
+            <w:r>
+              <w:rPr>
+                <w:rFonts w:ascii="Times New Roman" w:hAnsi="Times New Roman" w:cs="Times New Roman"/>
+                <w:sz w:val="24"/>
+                <w:szCs w:val="24"/>
+              </w:rPr>
+              <w:t>Importante</w:t>
+            </w:r>
+          </w:p>
+        </w:tc>
+      </w:tr>
+      <w:tr>
+        <w:trPr>
+          <w:trHeight w:val="300"/>
+        </w:trPr>
+        <w:tc>
+          <w:tcPr>
+            <w:tcW w:w="1838" w:type="dxa"/>
+          </w:tcPr>
+          <w:p>
+            <w:pPr>
+              <w:spacing w:line="360" w:lineRule="auto"/>
+              <w:contextualSpacing/>
+              <w:jc w:val="both"/>
+              <w:rPr>
+                <w:rFonts w:ascii="Times New Roman" w:hAnsi="Times New Roman" w:cs="Times New Roman"/>
+                <w:b/>
+                <w:bCs/>
+                <w:sz w:val="24"/>
+                <w:szCs w:val="24"/>
+              </w:rPr>
+            </w:pPr>
+            <w:r>
+              <w:rPr>
+                <w:rFonts w:ascii="Times New Roman" w:hAnsi="Times New Roman" w:cs="Times New Roman"/>
+                <w:b/>
+                <w:bCs/>
+                <w:sz w:val="24"/>
+                <w:szCs w:val="24"/>
+              </w:rPr>
+              <w:t>Dependência</w:t>
+            </w:r>
+          </w:p>
+        </w:tc>
+        <w:tc>
+          <w:tcPr>
+            <w:tcW w:w="7224" w:type="dxa"/>
+          </w:tcPr>
+          <w:p>
+            <w:pPr>
+              <w:spacing w:line="360" w:lineRule="auto"/>
+              <w:contextualSpacing/>
+              <w:jc w:val="both"/>
+              <w:rPr>
+                <w:rFonts w:ascii="Times New Roman" w:hAnsi="Times New Roman" w:cs="Times New Roman"/>
+                <w:sz w:val="24"/>
+                <w:szCs w:val="24"/>
+              </w:rPr>
+            </w:pPr>
+            <w:r>
+              <w:rPr>
+                <w:rFonts w:ascii="Times New Roman" w:hAnsi="Times New Roman" w:cs="Times New Roman"/>
+                <w:sz w:val="24"/>
+                <w:szCs w:val="24"/>
+              </w:rPr>
+              <w:t xml:space="preserve">Não há dependência relacionada </w:t>
+            </w:r>
+          </w:p>
+        </w:tc>
+      </w:tr>
+      <w:tr>
+        <w:trPr>
+          <w:trHeight w:val="300"/>
+        </w:trPr>
+        <w:tc>
+          <w:tcPr>
+            <w:tcW w:w="1838" w:type="dxa"/>
+          </w:tcPr>
+          <w:p>
+            <w:pPr>
+              <w:spacing w:line="360" w:lineRule="auto"/>
+              <w:contextualSpacing/>
+              <w:jc w:val="both"/>
+              <w:rPr>
+                <w:rFonts w:ascii="Times New Roman" w:hAnsi="Times New Roman" w:cs="Times New Roman"/>
+                <w:b/>
+                <w:bCs/>
+                <w:sz w:val="24"/>
+                <w:szCs w:val="24"/>
+              </w:rPr>
+            </w:pPr>
+            <w:r>
+              <w:rPr>
+                <w:rFonts w:ascii="Times New Roman" w:hAnsi="Times New Roman" w:cs="Times New Roman"/>
+                <w:b/>
+                <w:bCs/>
+                <w:sz w:val="24"/>
+                <w:szCs w:val="24"/>
+              </w:rPr>
+              <w:t>Restrições</w:t>
+            </w:r>
+          </w:p>
+        </w:tc>
+        <w:tc>
+          <w:tcPr>
+            <w:tcW w:w="7224" w:type="dxa"/>
+          </w:tcPr>
+          <w:p>
+            <w:pPr>
+              <w:spacing w:line="360" w:lineRule="auto"/>
+              <w:contextualSpacing/>
+              <w:jc w:val="both"/>
+              <w:rPr>
+                <w:rFonts w:ascii="Times New Roman" w:hAnsi="Times New Roman" w:cs="Times New Roman"/>
+                <w:sz w:val="24"/>
+                <w:szCs w:val="24"/>
+              </w:rPr>
+            </w:pPr>
+            <w:r>
+              <w:rPr>
+                <w:rFonts w:ascii="Times New Roman" w:hAnsi="Times New Roman" w:cs="Times New Roman"/>
+                <w:sz w:val="24"/>
+                <w:szCs w:val="24"/>
+              </w:rPr>
+              <w:t xml:space="preserve">Não há restrições </w:t>
+            </w:r>
+          </w:p>
+        </w:tc>
+      </w:tr>
+      <w:tr>
+        <w:trPr>
+          <w:trHeight w:val="300"/>
+        </w:trPr>
+        <w:tc>
+          <w:tcPr>
+            <w:tcW w:w="1838" w:type="dxa"/>
+          </w:tcPr>
+          <w:p>
+            <w:pPr>
+              <w:spacing w:line="360" w:lineRule="auto"/>
+              <w:contextualSpacing/>
+              <w:jc w:val="both"/>
+              <w:rPr>
+                <w:rFonts w:ascii="Times New Roman" w:hAnsi="Times New Roman" w:cs="Times New Roman"/>
+                <w:b/>
+                <w:bCs/>
+                <w:sz w:val="24"/>
+                <w:szCs w:val="24"/>
+              </w:rPr>
+            </w:pPr>
+            <w:r>
+              <w:rPr>
+                <w:rFonts w:ascii="Times New Roman" w:hAnsi="Times New Roman" w:cs="Times New Roman"/>
+                <w:b/>
+                <w:bCs/>
+                <w:sz w:val="24"/>
+                <w:szCs w:val="24"/>
+              </w:rPr>
+              <w:t>Ator (es)</w:t>
+            </w:r>
+          </w:p>
+        </w:tc>
+        <w:tc>
+          <w:tcPr>
+            <w:tcW w:w="7224" w:type="dxa"/>
+          </w:tcPr>
+          <w:p>
+            <w:pPr>
+              <w:spacing w:line="360" w:lineRule="auto"/>
+              <w:contextualSpacing/>
+              <w:jc w:val="both"/>
+              <w:rPr>
+                <w:rFonts w:ascii="Times New Roman" w:hAnsi="Times New Roman" w:cs="Times New Roman"/>
+                <w:sz w:val="24"/>
+                <w:szCs w:val="24"/>
+              </w:rPr>
+            </w:pPr>
+            <w:r>
+              <w:rPr>
+                <w:rFonts w:ascii="Times New Roman" w:hAnsi="Times New Roman" w:cs="Times New Roman"/>
+                <w:sz w:val="24"/>
+                <w:szCs w:val="24"/>
+              </w:rPr>
+              <w:t xml:space="preserve">Usuário </w:t>
+            </w:r>
+          </w:p>
+        </w:tc>
+      </w:tr>
+    </w:tbl>
+    <w:p>
+      <w:pPr>
+        <w:spacing w:line="360" w:lineRule="auto"/>
+        <w:contextualSpacing/>
+        <w:jc w:val="both"/>
+        <w:rPr>
+          <w:rFonts w:ascii="Times New Roman" w:hAnsi="Times New Roman" w:cs="Times New Roman"/>
+          <w:sz w:val="24"/>
+          <w:szCs w:val="24"/>
+        </w:rPr>
+      </w:pPr>
+    </w:p>
+    <w:p>
+      <w:pPr>
+        <w:spacing w:line="360" w:lineRule="auto"/>
+        <w:contextualSpacing/>
+        <w:jc w:val="both"/>
+        <w:rPr>
+          <w:rFonts w:ascii="Times New Roman" w:hAnsi="Times New Roman" w:cs="Times New Roman"/>
+          <w:sz w:val="24"/>
+          <w:szCs w:val="24"/>
+        </w:rPr>
+      </w:pPr>
+    </w:p>
+    <w:p>
+      <w:pPr>
+        <w:spacing w:line="360" w:lineRule="auto"/>
+        <w:contextualSpacing/>
+        <w:jc w:val="both"/>
+        <w:rPr>
+          <w:rFonts w:ascii="Times New Roman" w:hAnsi="Times New Roman" w:cs="Times New Roman"/>
+          <w:sz w:val="24"/>
+          <w:szCs w:val="24"/>
+        </w:rPr>
+      </w:pPr>
+    </w:p>
+    <w:tbl>
+      <w:tblPr>
+        <w:tblStyle w:val="Tabelacomgrade"/>
+        <w:tblW w:w="0" w:type="auto"/>
+        <w:tblLook w:val="04A0" w:firstRow="1" w:lastRow="0" w:firstColumn="1" w:lastColumn="0" w:noHBand="0" w:noVBand="1"/>
+      </w:tblPr>
+      <w:tblGrid>
+        <w:gridCol w:w="1838"/>
+        <w:gridCol w:w="7224"/>
+      </w:tblGrid>
+      <w:tr>
+        <w:trPr>
+          <w:trHeight w:val="300"/>
+        </w:trPr>
+        <w:tc>
+          <w:tcPr>
+            <w:tcW w:w="1838" w:type="dxa"/>
+          </w:tcPr>
+          <w:p>
+            <w:pPr>
+              <w:spacing w:line="360" w:lineRule="auto"/>
+              <w:contextualSpacing/>
+              <w:jc w:val="both"/>
+              <w:rPr>
+                <w:rFonts w:ascii="Times New Roman" w:hAnsi="Times New Roman" w:cs="Times New Roman"/>
+                <w:b/>
+                <w:bCs/>
+                <w:sz w:val="24"/>
+                <w:szCs w:val="24"/>
+              </w:rPr>
+            </w:pPr>
+            <w:r>
+              <w:rPr>
+                <w:rFonts w:ascii="Times New Roman" w:hAnsi="Times New Roman" w:cs="Times New Roman"/>
+                <w:b/>
+                <w:bCs/>
+                <w:sz w:val="24"/>
+                <w:szCs w:val="24"/>
+              </w:rPr>
+              <w:t>Requisito</w:t>
+            </w:r>
+          </w:p>
+        </w:tc>
+        <w:tc>
+          <w:tcPr>
+            <w:tcW w:w="7224" w:type="dxa"/>
+          </w:tcPr>
+          <w:p>
+            <w:pPr>
+              <w:tabs>
+                <w:tab w:val="left" w:pos="2370"/>
                 <w:tab w:val="center" w:pos="3504"/>
               </w:tabs>
               <w:spacing w:line="360" w:lineRule="auto"/>
@@ -3772,7 +4074,7 @@
                 <w:sz w:val="24"/>
                 <w:szCs w:val="24"/>
               </w:rPr>
-              <w:t>O sistema deve permitir que os usuários avaliem outros usuários após a conclusão de uma transação de empréstimo ou doação. O processo de avaliação deve incluir a atribuição de uma nota (por exemplo, de 1 a 5 estrelas) e a opção de escrever um comentário detalhado sobre a experiência. As avaliações devem ser armazenadas no perfil do usuário avaliado e serem visíveis para outros usuários da plataforma</w:t>
+              <w:t>Após a data de devolução do livro para o dono, o sistema deva mandar uma notificação para quem alugou o livro e para quem emprestou, perguntando em valores de 1 até 10 a satisfação sobre o usuário, e assim fazer uma média para cada usuário.</w:t>
             </w:r>
           </w:p>
         </w:tc>
@@ -3831,7 +4133,7 @@
                 <w:sz w:val="24"/>
                 <w:szCs w:val="24"/>
               </w:rPr>
-              <w:t xml:space="preserve">Média </w:t>
+              <w:t>Desejável</w:t>
             </w:r>
           </w:p>
         </w:tc>
@@ -4014,6 +4316,30 @@
         </w:tc>
       </w:tr>
     </w:tbl>
+    <w:p>
+      <w:pPr>
+        <w:spacing w:line="360" w:lineRule="auto"/>
+        <w:contextualSpacing/>
+        <w:jc w:val="both"/>
+        <w:rPr>
+          <w:rFonts w:ascii="Times New Roman" w:hAnsi="Times New Roman" w:cs="Times New Roman"/>
+          <w:sz w:val="24"/>
+          <w:szCs w:val="24"/>
+        </w:rPr>
+      </w:pPr>
+    </w:p>
+    <w:p>
+      <w:pPr>
+        <w:spacing w:line="360" w:lineRule="auto"/>
+        <w:contextualSpacing/>
+        <w:jc w:val="both"/>
+        <w:rPr>
+          <w:rFonts w:ascii="Times New Roman" w:hAnsi="Times New Roman" w:cs="Times New Roman"/>
+          <w:sz w:val="24"/>
+          <w:szCs w:val="24"/>
+        </w:rPr>
+      </w:pPr>
+    </w:p>
     <w:p>
       <w:pPr>
         <w:spacing w:line="360" w:lineRule="auto"/>
@@ -4410,7 +4736,7 @@
                 <w:sz w:val="24"/>
                 <w:szCs w:val="24"/>
               </w:rPr>
-              <w:t>Média</w:t>
+              <w:t>Desejável</w:t>
             </w:r>
           </w:p>
         </w:tc>
@@ -4534,6 +4860,42 @@
         </w:tc>
       </w:tr>
     </w:tbl>
+    <w:p>
+      <w:pPr>
+        <w:spacing w:line="360" w:lineRule="auto"/>
+        <w:contextualSpacing/>
+        <w:jc w:val="both"/>
+        <w:rPr>
+          <w:rFonts w:ascii="Times New Roman" w:hAnsi="Times New Roman" w:cs="Times New Roman"/>
+          <w:sz w:val="24"/>
+          <w:szCs w:val="24"/>
+        </w:rPr>
+      </w:pPr>
+    </w:p>
+    <w:p>
+      <w:pPr>
+        <w:spacing w:line="360" w:lineRule="auto"/>
+        <w:contextualSpacing/>
+        <w:jc w:val="both"/>
+        <w:rPr>
+          <w:rFonts w:ascii="Times New Roman" w:hAnsi="Times New Roman" w:cs="Times New Roman"/>
+          <w:sz w:val="24"/>
+          <w:szCs w:val="24"/>
+        </w:rPr>
+      </w:pPr>
+    </w:p>
+    <w:p>
+      <w:pPr>
+        <w:spacing w:line="360" w:lineRule="auto"/>
+        <w:contextualSpacing/>
+        <w:jc w:val="both"/>
+        <w:rPr>
+          <w:rFonts w:ascii="Times New Roman" w:hAnsi="Times New Roman" w:cs="Times New Roman"/>
+          <w:sz w:val="24"/>
+          <w:szCs w:val="24"/>
+        </w:rPr>
+      </w:pPr>
+    </w:p>
     <w:p>
       <w:pPr>
         <w:spacing w:line="360" w:lineRule="auto"/>
@@ -5127,30 +5489,6 @@
         </w:rPr>
       </w:pPr>
     </w:p>
-    <w:p>
-      <w:pPr>
-        <w:spacing w:line="360" w:lineRule="auto"/>
-        <w:contextualSpacing/>
-        <w:jc w:val="both"/>
-        <w:rPr>
-          <w:rFonts w:ascii="Times New Roman" w:hAnsi="Times New Roman" w:cs="Times New Roman"/>
-          <w:sz w:val="24"/>
-          <w:szCs w:val="24"/>
-        </w:rPr>
-      </w:pPr>
-    </w:p>
-    <w:p>
-      <w:pPr>
-        <w:spacing w:line="360" w:lineRule="auto"/>
-        <w:contextualSpacing/>
-        <w:jc w:val="both"/>
-        <w:rPr>
-          <w:rFonts w:ascii="Times New Roman" w:hAnsi="Times New Roman" w:cs="Times New Roman"/>
-          <w:sz w:val="24"/>
-          <w:szCs w:val="24"/>
-        </w:rPr>
-      </w:pPr>
-    </w:p>
     <w:tbl>
       <w:tblPr>
         <w:tblStyle w:val="Tabelacomgrade"/>
@@ -5387,22 +5725,25 @@
           </w:tcPr>
           <w:p>
             <w:pPr>
-              <w:spacing w:line="360" w:lineRule="auto"/>
-              <w:contextualSpacing/>
-              <w:jc w:val="both"/>
-              <w:rPr>
-                <w:rFonts w:ascii="Times New Roman" w:hAnsi="Times New Roman" w:cs="Times New Roman"/>
-                <w:sz w:val="24"/>
-                <w:szCs w:val="24"/>
-              </w:rPr>
-            </w:pPr>
-            <w:r>
-              <w:rPr>
-                <w:rFonts w:ascii="Times New Roman" w:hAnsi="Times New Roman" w:cs="Times New Roman"/>
-                <w:sz w:val="24"/>
-                <w:szCs w:val="24"/>
-              </w:rPr>
-              <w:t>Média</w:t>
+              <w:tabs>
+                <w:tab w:val="left" w:pos="1611"/>
+              </w:tabs>
+              <w:spacing w:line="360" w:lineRule="auto"/>
+              <w:contextualSpacing/>
+              <w:jc w:val="both"/>
+              <w:rPr>
+                <w:rFonts w:ascii="Times New Roman" w:hAnsi="Times New Roman" w:cs="Times New Roman"/>
+                <w:sz w:val="24"/>
+                <w:szCs w:val="24"/>
+              </w:rPr>
+            </w:pPr>
+            <w:r>
+              <w:rPr>
+                <w:rFonts w:ascii="Times New Roman" w:hAnsi="Times New Roman" w:cs="Times New Roman"/>
+                <w:sz w:val="24"/>
+                <w:szCs w:val="24"/>
+              </w:rPr>
+              <w:t xml:space="preserve">Importante </w:t>
             </w:r>
           </w:p>
         </w:tc>
@@ -6086,6 +6427,7 @@
                 <w:sz w:val="24"/>
                 <w:szCs w:val="24"/>
               </w:rPr>
+              <w:lastRenderedPageBreak/>
               <w:t>Dependência</w:t>
             </w:r>
           </w:p>
@@ -6202,7 +6544,6 @@
                 <w:sz w:val="24"/>
                 <w:szCs w:val="24"/>
               </w:rPr>
-              <w:lastRenderedPageBreak/>
               <w:t>Requisito</w:t>
             </w:r>
           </w:p>
@@ -8309,10 +8650,26 @@
 </file>
 
 <file path=customXml/item1.xml><?xml version="1.0" encoding="utf-8"?>
-<b:Sources xmlns:b="http://schemas.openxmlformats.org/officeDocument/2006/bibliography" xmlns="http://schemas.openxmlformats.org/officeDocument/2006/bibliography" SelectedStyle="\APASixthEditionOfficeOnline.xsl" StyleName="APA" Version="6"/>
+<p:properties xmlns:p="http://schemas.microsoft.com/office/2006/metadata/properties" xmlns:xsi="http://www.w3.org/2001/XMLSchema-instance" xmlns:pc="http://schemas.microsoft.com/office/infopath/2007/PartnerControls">
+  <documentManagement>
+    <lcf76f155ced4ddcb4097134ff3c332f xmlns="b6a83fe9-acc4-4bbf-86bc-ebf1485437c8">
+      <Terms xmlns="http://schemas.microsoft.com/office/infopath/2007/PartnerControls"/>
+    </lcf76f155ced4ddcb4097134ff3c332f>
+    <TaxCatchAll xmlns="9236dfc0-1359-4bf3-996b-0799b2444373" xsi:nil="true"/>
+  </documentManagement>
+</p:properties>
 </file>
 
 <file path=customXml/item2.xml><?xml version="1.0" encoding="utf-8"?>
+<?mso-contentType ?>
+<FormTemplates xmlns="http://schemas.microsoft.com/sharepoint/v3/contenttype/forms">
+  <Display>DocumentLibraryForm</Display>
+  <Edit>DocumentLibraryForm</Edit>
+  <New>DocumentLibraryForm</New>
+</FormTemplates>
+</file>
+
+<file path=customXml/item3.xml><?xml version="1.0" encoding="utf-8"?>
 <ct:contentTypeSchema xmlns:ct="http://schemas.microsoft.com/office/2006/metadata/contentType" xmlns:ma="http://schemas.microsoft.com/office/2006/metadata/properties/metaAttributes" ct:_="" ma:_="" ma:contentTypeName="Documento" ma:contentTypeID="0x01010038C3A2175BFF7342AB27A9B6F3287ADF" ma:contentTypeVersion="10" ma:contentTypeDescription="Crie um novo documento." ma:contentTypeScope="" ma:versionID="62129a14119d7869bd363a6188298e02">
   <xsd:schema xmlns:xsd="http://www.w3.org/2001/XMLSchema" xmlns:xs="http://www.w3.org/2001/XMLSchema" xmlns:p="http://schemas.microsoft.com/office/2006/metadata/properties" xmlns:ns2="b6a83fe9-acc4-4bbf-86bc-ebf1485437c8" xmlns:ns3="9236dfc0-1359-4bf3-996b-0799b2444373" targetNamespace="http://schemas.microsoft.com/office/2006/metadata/properties" ma:root="true" ma:fieldsID="5665614a81928de0f66d4e2903ea4f6d" ns2:_="" ns3:_="">
     <xsd:import namespace="b6a83fe9-acc4-4bbf-86bc-ebf1485437c8"/>
@@ -8501,35 +8858,30 @@
 </ct:contentTypeSchema>
 </file>
 
-<file path=customXml/item3.xml><?xml version="1.0" encoding="utf-8"?>
-<?mso-contentType ?>
-<FormTemplates xmlns="http://schemas.microsoft.com/sharepoint/v3/contenttype/forms">
-  <Display>DocumentLibraryForm</Display>
-  <Edit>DocumentLibraryForm</Edit>
-  <New>DocumentLibraryForm</New>
-</FormTemplates>
-</file>
-
 <file path=customXml/item4.xml><?xml version="1.0" encoding="utf-8"?>
-<p:properties xmlns:p="http://schemas.microsoft.com/office/2006/metadata/properties" xmlns:xsi="http://www.w3.org/2001/XMLSchema-instance" xmlns:pc="http://schemas.microsoft.com/office/infopath/2007/PartnerControls">
-  <documentManagement>
-    <lcf76f155ced4ddcb4097134ff3c332f xmlns="b6a83fe9-acc4-4bbf-86bc-ebf1485437c8">
-      <Terms xmlns="http://schemas.microsoft.com/office/infopath/2007/PartnerControls"/>
-    </lcf76f155ced4ddcb4097134ff3c332f>
-    <TaxCatchAll xmlns="9236dfc0-1359-4bf3-996b-0799b2444373" xsi:nil="true"/>
-  </documentManagement>
-</p:properties>
+<b:Sources xmlns:b="http://schemas.openxmlformats.org/officeDocument/2006/bibliography" xmlns="http://schemas.openxmlformats.org/officeDocument/2006/bibliography" SelectedStyle="\APASixthEditionOfficeOnline.xsl" StyleName="APA" Version="6"/>
 </file>
 
 <file path=customXml/itemProps1.xml><?xml version="1.0" encoding="utf-8"?>
-<ds:datastoreItem xmlns:ds="http://schemas.openxmlformats.org/officeDocument/2006/customXml" ds:itemID="{DAE20AF0-8EC6-4742-B8A0-6365B6857EEB}">
+<ds:datastoreItem xmlns:ds="http://schemas.openxmlformats.org/officeDocument/2006/customXml" ds:itemID="{5DCC6E2F-CFE2-4B79-80E9-7B398077AC7F}">
   <ds:schemaRefs>
-    <ds:schemaRef ds:uri="http://schemas.openxmlformats.org/officeDocument/2006/bibliography"/>
+    <ds:schemaRef ds:uri="http://schemas.microsoft.com/office/2006/metadata/properties"/>
+    <ds:schemaRef ds:uri="http://schemas.microsoft.com/office/infopath/2007/PartnerControls"/>
+    <ds:schemaRef ds:uri="b6a83fe9-acc4-4bbf-86bc-ebf1485437c8"/>
+    <ds:schemaRef ds:uri="9236dfc0-1359-4bf3-996b-0799b2444373"/>
   </ds:schemaRefs>
 </ds:datastoreItem>
 </file>
 
 <file path=customXml/itemProps2.xml><?xml version="1.0" encoding="utf-8"?>
+<ds:datastoreItem xmlns:ds="http://schemas.openxmlformats.org/officeDocument/2006/customXml" ds:itemID="{909433DF-88C2-42E3-91CF-BBD56C505E6D}">
+  <ds:schemaRefs>
+    <ds:schemaRef ds:uri="http://schemas.microsoft.com/sharepoint/v3/contenttype/forms"/>
+  </ds:schemaRefs>
+</ds:datastoreItem>
+</file>
+
+<file path=customXml/itemProps3.xml><?xml version="1.0" encoding="utf-8"?>
 <ds:datastoreItem xmlns:ds="http://schemas.openxmlformats.org/officeDocument/2006/customXml" ds:itemID="{74EE045E-BE85-4C75-AB65-CB6FFC71AFF1}">
   <ds:schemaRefs>
     <ds:schemaRef ds:uri="http://schemas.microsoft.com/office/2006/metadata/contentType"/>
@@ -8548,21 +8900,10 @@
 </ds:datastoreItem>
 </file>
 
-<file path=customXml/itemProps3.xml><?xml version="1.0" encoding="utf-8"?>
-<ds:datastoreItem xmlns:ds="http://schemas.openxmlformats.org/officeDocument/2006/customXml" ds:itemID="{909433DF-88C2-42E3-91CF-BBD56C505E6D}">
+<file path=customXml/itemProps4.xml><?xml version="1.0" encoding="utf-8"?>
+<ds:datastoreItem xmlns:ds="http://schemas.openxmlformats.org/officeDocument/2006/customXml" ds:itemID="{DAE20AF0-8EC6-4742-B8A0-6365B6857EEB}">
   <ds:schemaRefs>
-    <ds:schemaRef ds:uri="http://schemas.microsoft.com/sharepoint/v3/contenttype/forms"/>
-  </ds:schemaRefs>
-</ds:datastoreItem>
-</file>
-
-<file path=customXml/itemProps4.xml><?xml version="1.0" encoding="utf-8"?>
-<ds:datastoreItem xmlns:ds="http://schemas.openxmlformats.org/officeDocument/2006/customXml" ds:itemID="{5DCC6E2F-CFE2-4B79-80E9-7B398077AC7F}">
-  <ds:schemaRefs>
-    <ds:schemaRef ds:uri="http://schemas.microsoft.com/office/2006/metadata/properties"/>
-    <ds:schemaRef ds:uri="http://schemas.microsoft.com/office/infopath/2007/PartnerControls"/>
-    <ds:schemaRef ds:uri="b6a83fe9-acc4-4bbf-86bc-ebf1485437c8"/>
-    <ds:schemaRef ds:uri="9236dfc0-1359-4bf3-996b-0799b2444373"/>
+    <ds:schemaRef ds:uri="http://schemas.openxmlformats.org/officeDocument/2006/bibliography"/>
   </ds:schemaRefs>
 </ds:datastoreItem>
 </file>
</xml_diff>